<commit_message>
Add more QA documents
</commit_message>
<xml_diff>
--- a/Rest API Interview questions.docx
+++ b/Rest API Interview questions.docx
@@ -26,7 +26,7 @@
           <w:sz w:val="32"/>
           <w:szCs w:val="32"/>
         </w:rPr>
-        <w:t>. Explain REST?</w:t>
+        <w:t>Explain REST?</w:t>
       </w:r>
     </w:p>
     <w:p>
@@ -381,6 +381,7 @@
       <w:r>
         <w:rPr>
           <w:rFonts w:ascii="Helvetica" w:eastAsia="Times New Roman" w:hAnsi="Helvetica" w:cs="Helvetica"/>
+          <w:noProof/>
           <w:color w:val="4D4D4D"/>
           <w:sz w:val="24"/>
           <w:szCs w:val="24"/>
@@ -1242,12 +1243,22 @@
     <w:p>
       <w:pPr>
         <w:pStyle w:val="NormalWeb"/>
-        <w:numPr>
-          <w:ilvl w:val="0"/>
-          <w:numId w:val="1"/>
-        </w:numPr>
         <w:shd w:val="clear" w:color="auto" w:fill="FFFFFF"/>
         <w:spacing w:before="0" w:beforeAutospacing="0" w:after="0" w:afterAutospacing="0"/>
+        <w:ind w:left="720"/>
+        <w:textAlignment w:val="baseline"/>
+        <w:rPr>
+          <w:rFonts w:ascii="Helvetica" w:hAnsi="Helvetica" w:cs="Helvetica"/>
+          <w:color w:val="4D4D4D"/>
+        </w:rPr>
+      </w:pPr>
+    </w:p>
+    <w:p>
+      <w:pPr>
+        <w:pStyle w:val="NormalWeb"/>
+        <w:shd w:val="clear" w:color="auto" w:fill="FFFFFF"/>
+        <w:spacing w:before="0" w:beforeAutospacing="0" w:after="0" w:afterAutospacing="0"/>
+        <w:ind w:left="720"/>
         <w:textAlignment w:val="baseline"/>
         <w:rPr>
           <w:rFonts w:ascii="Helvetica" w:hAnsi="Helvetica" w:cs="Helvetica"/>
@@ -1559,9 +1570,9 @@
     </w:p>
     <w:p>
       <w:pPr>
-        <w:pStyle w:val="NormalWeb"/>
-        <w:shd w:val="clear" w:color="auto" w:fill="FFFFFF"/>
-        <w:spacing w:before="0" w:beforeAutospacing="0" w:after="0" w:afterAutospacing="0"/>
+        <w:pStyle w:val="Heading3"/>
+        <w:shd w:val="clear" w:color="auto" w:fill="FFFFFF"/>
+        <w:spacing w:before="0" w:beforeAutospacing="0" w:after="225" w:afterAutospacing="0"/>
         <w:textAlignment w:val="baseline"/>
         <w:rPr>
           <w:rFonts w:ascii="Helvetica" w:hAnsi="Helvetica" w:cs="Helvetica"/>
@@ -1599,7 +1610,7 @@
           <w:b w:val="0"/>
           <w:bCs w:val="0"/>
           <w:color w:val="444444"/>
-          <w:sz w:val="32"/>
+          <w:sz w:val="22"/>
           <w:szCs w:val="32"/>
         </w:rPr>
       </w:pPr>
@@ -1610,7 +1621,7 @@
           <w:b w:val="0"/>
           <w:bCs w:val="0"/>
           <w:color w:val="444444"/>
-          <w:sz w:val="32"/>
+          <w:sz w:val="22"/>
           <w:szCs w:val="32"/>
         </w:rPr>
         <w:t>Example :</w:t>
@@ -1622,13 +1633,14 @@
         <w:pStyle w:val="Heading3"/>
         <w:shd w:val="clear" w:color="auto" w:fill="FFFFFF"/>
         <w:spacing w:before="0" w:beforeAutospacing="0" w:after="225" w:afterAutospacing="0"/>
+        <w:ind w:left="1440"/>
         <w:textAlignment w:val="baseline"/>
         <w:rPr>
           <w:rFonts w:ascii="Helvetica" w:hAnsi="Helvetica" w:cs="Helvetica"/>
           <w:b w:val="0"/>
           <w:bCs w:val="0"/>
           <w:color w:val="444444"/>
-          <w:sz w:val="32"/>
+          <w:sz w:val="22"/>
           <w:szCs w:val="32"/>
         </w:rPr>
       </w:pPr>
@@ -1639,7 +1651,7 @@
           <w:b w:val="0"/>
           <w:bCs w:val="0"/>
           <w:color w:val="444444"/>
-          <w:sz w:val="32"/>
+          <w:sz w:val="22"/>
           <w:szCs w:val="32"/>
         </w:rPr>
         <w:t>given(</w:t>
@@ -1651,7 +1663,7 @@
           <w:b w:val="0"/>
           <w:bCs w:val="0"/>
           <w:color w:val="444444"/>
-          <w:sz w:val="32"/>
+          <w:sz w:val="22"/>
           <w:szCs w:val="32"/>
         </w:rPr>
         <w:t>).</w:t>
@@ -1662,13 +1674,14 @@
         <w:pStyle w:val="Heading3"/>
         <w:shd w:val="clear" w:color="auto" w:fill="FFFFFF"/>
         <w:spacing w:before="0" w:beforeAutospacing="0" w:after="225" w:afterAutospacing="0"/>
+        <w:ind w:left="1440"/>
         <w:textAlignment w:val="baseline"/>
         <w:rPr>
           <w:rFonts w:ascii="Helvetica" w:hAnsi="Helvetica" w:cs="Helvetica"/>
           <w:b w:val="0"/>
           <w:bCs w:val="0"/>
           <w:color w:val="444444"/>
-          <w:sz w:val="32"/>
+          <w:sz w:val="22"/>
           <w:szCs w:val="32"/>
         </w:rPr>
       </w:pPr>
@@ -1678,7 +1691,7 @@
           <w:b w:val="0"/>
           <w:bCs w:val="0"/>
           <w:color w:val="444444"/>
-          <w:sz w:val="32"/>
+          <w:sz w:val="22"/>
           <w:szCs w:val="32"/>
         </w:rPr>
         <w:t xml:space="preserve">         </w:t>
@@ -1690,7 +1703,7 @@
           <w:b w:val="0"/>
           <w:bCs w:val="0"/>
           <w:color w:val="444444"/>
-          <w:sz w:val="32"/>
+          <w:sz w:val="22"/>
           <w:szCs w:val="32"/>
         </w:rPr>
         <w:t>parameters(</w:t>
@@ -1702,7 +1715,7 @@
           <w:b w:val="0"/>
           <w:bCs w:val="0"/>
           <w:color w:val="444444"/>
-          <w:sz w:val="32"/>
+          <w:sz w:val="22"/>
           <w:szCs w:val="32"/>
         </w:rPr>
         <w:t>"</w:t>
@@ -1714,7 +1727,7 @@
           <w:b w:val="0"/>
           <w:bCs w:val="0"/>
           <w:color w:val="444444"/>
-          <w:sz w:val="32"/>
+          <w:sz w:val="22"/>
           <w:szCs w:val="32"/>
         </w:rPr>
         <w:t>firstName</w:t>
@@ -1726,7 +1739,7 @@
           <w:b w:val="0"/>
           <w:bCs w:val="0"/>
           <w:color w:val="444444"/>
-          <w:sz w:val="32"/>
+          <w:sz w:val="22"/>
           <w:szCs w:val="32"/>
         </w:rPr>
         <w:t>", "John", "</w:t>
@@ -1738,7 +1751,7 @@
           <w:b w:val="0"/>
           <w:bCs w:val="0"/>
           <w:color w:val="444444"/>
-          <w:sz w:val="32"/>
+          <w:sz w:val="22"/>
           <w:szCs w:val="32"/>
         </w:rPr>
         <w:t>lastName</w:t>
@@ -1750,7 +1763,7 @@
           <w:b w:val="0"/>
           <w:bCs w:val="0"/>
           <w:color w:val="444444"/>
-          <w:sz w:val="32"/>
+          <w:sz w:val="22"/>
           <w:szCs w:val="32"/>
         </w:rPr>
         <w:t>", "Doe").</w:t>
@@ -1761,13 +1774,14 @@
         <w:pStyle w:val="Heading3"/>
         <w:shd w:val="clear" w:color="auto" w:fill="FFFFFF"/>
         <w:spacing w:before="0" w:beforeAutospacing="0" w:after="225" w:afterAutospacing="0"/>
+        <w:ind w:left="1440"/>
         <w:textAlignment w:val="baseline"/>
         <w:rPr>
           <w:rFonts w:ascii="Helvetica" w:hAnsi="Helvetica" w:cs="Helvetica"/>
           <w:b w:val="0"/>
           <w:bCs w:val="0"/>
           <w:color w:val="444444"/>
-          <w:sz w:val="32"/>
+          <w:sz w:val="22"/>
           <w:szCs w:val="32"/>
         </w:rPr>
       </w:pPr>
@@ -1778,7 +1792,7 @@
           <w:b w:val="0"/>
           <w:bCs w:val="0"/>
           <w:color w:val="444444"/>
-          <w:sz w:val="32"/>
+          <w:sz w:val="22"/>
           <w:szCs w:val="32"/>
         </w:rPr>
         <w:t>when(</w:t>
@@ -1790,7 +1804,7 @@
           <w:b w:val="0"/>
           <w:bCs w:val="0"/>
           <w:color w:val="444444"/>
-          <w:sz w:val="32"/>
+          <w:sz w:val="22"/>
           <w:szCs w:val="32"/>
         </w:rPr>
         <w:t>).</w:t>
@@ -1801,13 +1815,14 @@
         <w:pStyle w:val="Heading3"/>
         <w:shd w:val="clear" w:color="auto" w:fill="FFFFFF"/>
         <w:spacing w:before="0" w:beforeAutospacing="0" w:after="225" w:afterAutospacing="0"/>
+        <w:ind w:left="1440"/>
         <w:textAlignment w:val="baseline"/>
         <w:rPr>
           <w:rFonts w:ascii="Helvetica" w:hAnsi="Helvetica" w:cs="Helvetica"/>
           <w:b w:val="0"/>
           <w:bCs w:val="0"/>
           <w:color w:val="444444"/>
-          <w:sz w:val="32"/>
+          <w:sz w:val="22"/>
           <w:szCs w:val="32"/>
         </w:rPr>
       </w:pPr>
@@ -1817,7 +1832,7 @@
           <w:b w:val="0"/>
           <w:bCs w:val="0"/>
           <w:color w:val="444444"/>
-          <w:sz w:val="32"/>
+          <w:sz w:val="22"/>
           <w:szCs w:val="32"/>
         </w:rPr>
         <w:t xml:space="preserve">         post("/</w:t>
@@ -1829,7 +1844,7 @@
           <w:b w:val="0"/>
           <w:bCs w:val="0"/>
           <w:color w:val="444444"/>
-          <w:sz w:val="32"/>
+          <w:sz w:val="22"/>
           <w:szCs w:val="32"/>
         </w:rPr>
         <w:t>greetXML</w:t>
@@ -1841,7 +1856,7 @@
           <w:b w:val="0"/>
           <w:bCs w:val="0"/>
           <w:color w:val="444444"/>
-          <w:sz w:val="32"/>
+          <w:sz w:val="22"/>
           <w:szCs w:val="32"/>
         </w:rPr>
         <w:t>").</w:t>
@@ -1852,13 +1867,14 @@
         <w:pStyle w:val="Heading3"/>
         <w:shd w:val="clear" w:color="auto" w:fill="FFFFFF"/>
         <w:spacing w:before="0" w:beforeAutospacing="0" w:after="225" w:afterAutospacing="0"/>
+        <w:ind w:left="1440"/>
         <w:textAlignment w:val="baseline"/>
         <w:rPr>
           <w:rFonts w:ascii="Helvetica" w:hAnsi="Helvetica" w:cs="Helvetica"/>
           <w:b w:val="0"/>
           <w:bCs w:val="0"/>
           <w:color w:val="444444"/>
-          <w:sz w:val="32"/>
+          <w:sz w:val="22"/>
           <w:szCs w:val="32"/>
         </w:rPr>
       </w:pPr>
@@ -1869,7 +1885,7 @@
           <w:b w:val="0"/>
           <w:bCs w:val="0"/>
           <w:color w:val="444444"/>
-          <w:sz w:val="32"/>
+          <w:sz w:val="22"/>
           <w:szCs w:val="32"/>
         </w:rPr>
         <w:t>then(</w:t>
@@ -1881,7 +1897,7 @@
           <w:b w:val="0"/>
           <w:bCs w:val="0"/>
           <w:color w:val="444444"/>
-          <w:sz w:val="32"/>
+          <w:sz w:val="22"/>
           <w:szCs w:val="32"/>
         </w:rPr>
         <w:t>).</w:t>
@@ -1892,13 +1908,14 @@
         <w:pStyle w:val="Heading3"/>
         <w:shd w:val="clear" w:color="auto" w:fill="FFFFFF"/>
         <w:spacing w:before="0" w:beforeAutospacing="0" w:after="225" w:afterAutospacing="0"/>
+        <w:ind w:left="1440"/>
         <w:textAlignment w:val="baseline"/>
         <w:rPr>
           <w:rFonts w:ascii="Helvetica" w:hAnsi="Helvetica" w:cs="Helvetica"/>
           <w:b w:val="0"/>
           <w:bCs w:val="0"/>
           <w:color w:val="444444"/>
-          <w:sz w:val="32"/>
+          <w:sz w:val="22"/>
           <w:szCs w:val="32"/>
         </w:rPr>
       </w:pPr>
@@ -1908,7 +1925,7 @@
           <w:b w:val="0"/>
           <w:bCs w:val="0"/>
           <w:color w:val="444444"/>
-          <w:sz w:val="32"/>
+          <w:sz w:val="22"/>
           <w:szCs w:val="32"/>
         </w:rPr>
         <w:t xml:space="preserve">         </w:t>
@@ -1920,7 +1937,7 @@
           <w:b w:val="0"/>
           <w:bCs w:val="0"/>
           <w:color w:val="444444"/>
-          <w:sz w:val="32"/>
+          <w:sz w:val="22"/>
           <w:szCs w:val="32"/>
         </w:rPr>
         <w:t>body(</w:t>
@@ -1932,7 +1949,7 @@
           <w:b w:val="0"/>
           <w:bCs w:val="0"/>
           <w:color w:val="444444"/>
-          <w:sz w:val="32"/>
+          <w:sz w:val="22"/>
           <w:szCs w:val="32"/>
         </w:rPr>
         <w:t>"</w:t>
@@ -1944,7 +1961,7 @@
           <w:b w:val="0"/>
           <w:bCs w:val="0"/>
           <w:color w:val="444444"/>
-          <w:sz w:val="32"/>
+          <w:sz w:val="22"/>
           <w:szCs w:val="32"/>
         </w:rPr>
         <w:t>greeting.firstName</w:t>
@@ -1956,7 +1973,7 @@
           <w:b w:val="0"/>
           <w:bCs w:val="0"/>
           <w:color w:val="444444"/>
-          <w:sz w:val="32"/>
+          <w:sz w:val="22"/>
           <w:szCs w:val="32"/>
         </w:rPr>
         <w:t xml:space="preserve">", </w:t>
@@ -1968,7 +1985,7 @@
           <w:b w:val="0"/>
           <w:bCs w:val="0"/>
           <w:color w:val="444444"/>
-          <w:sz w:val="32"/>
+          <w:sz w:val="22"/>
           <w:szCs w:val="32"/>
         </w:rPr>
         <w:t>equalTo</w:t>
@@ -1980,7 +1997,7 @@
           <w:b w:val="0"/>
           <w:bCs w:val="0"/>
           <w:color w:val="444444"/>
-          <w:sz w:val="32"/>
+          <w:sz w:val="22"/>
           <w:szCs w:val="32"/>
         </w:rPr>
         <w:t>("John")).</w:t>
@@ -1991,13 +2008,14 @@
         <w:pStyle w:val="Heading3"/>
         <w:shd w:val="clear" w:color="auto" w:fill="FFFFFF"/>
         <w:spacing w:before="0" w:beforeAutospacing="0" w:after="225" w:afterAutospacing="0"/>
+        <w:ind w:left="1440"/>
         <w:textAlignment w:val="baseline"/>
         <w:rPr>
           <w:rFonts w:ascii="Helvetica" w:hAnsi="Helvetica" w:cs="Helvetica"/>
           <w:b w:val="0"/>
           <w:bCs w:val="0"/>
           <w:color w:val="444444"/>
-          <w:sz w:val="32"/>
+          <w:sz w:val="22"/>
           <w:szCs w:val="32"/>
         </w:rPr>
       </w:pPr>
@@ -2007,7 +2025,7 @@
           <w:b w:val="0"/>
           <w:bCs w:val="0"/>
           <w:color w:val="444444"/>
-          <w:sz w:val="32"/>
+          <w:sz w:val="22"/>
           <w:szCs w:val="32"/>
         </w:rPr>
         <w:t xml:space="preserve">         </w:t>
@@ -2019,7 +2037,7 @@
           <w:b w:val="0"/>
           <w:bCs w:val="0"/>
           <w:color w:val="444444"/>
-          <w:sz w:val="32"/>
+          <w:sz w:val="22"/>
           <w:szCs w:val="32"/>
         </w:rPr>
         <w:t>body(</w:t>
@@ -2031,7 +2049,7 @@
           <w:b w:val="0"/>
           <w:bCs w:val="0"/>
           <w:color w:val="444444"/>
-          <w:sz w:val="32"/>
+          <w:sz w:val="22"/>
           <w:szCs w:val="32"/>
         </w:rPr>
         <w:t>"</w:t>
@@ -2043,7 +2061,7 @@
           <w:b w:val="0"/>
           <w:bCs w:val="0"/>
           <w:color w:val="444444"/>
-          <w:sz w:val="32"/>
+          <w:sz w:val="22"/>
           <w:szCs w:val="32"/>
         </w:rPr>
         <w:t>greeting.lastName</w:t>
@@ -2055,7 +2073,7 @@
           <w:b w:val="0"/>
           <w:bCs w:val="0"/>
           <w:color w:val="444444"/>
-          <w:sz w:val="32"/>
+          <w:sz w:val="22"/>
           <w:szCs w:val="32"/>
         </w:rPr>
         <w:t xml:space="preserve">", </w:t>
@@ -2067,7 +2085,7 @@
           <w:b w:val="0"/>
           <w:bCs w:val="0"/>
           <w:color w:val="444444"/>
-          <w:sz w:val="32"/>
+          <w:sz w:val="22"/>
           <w:szCs w:val="32"/>
         </w:rPr>
         <w:t>equalTo</w:t>
@@ -2079,7 +2097,7 @@
           <w:b w:val="0"/>
           <w:bCs w:val="0"/>
           <w:color w:val="444444"/>
-          <w:sz w:val="32"/>
+          <w:sz w:val="22"/>
           <w:szCs w:val="32"/>
         </w:rPr>
         <w:t>("Doe"));</w:t>
@@ -2108,13 +2126,21 @@
         <w:textAlignment w:val="baseline"/>
         <w:rPr>
           <w:rFonts w:ascii="Helvetica" w:hAnsi="Helvetica" w:cs="Helvetica"/>
-          <w:color w:val="4D4D4D"/>
-        </w:rPr>
-      </w:pPr>
-      <w:r>
-        <w:rPr>
-          <w:rFonts w:ascii="Helvetica" w:hAnsi="Helvetica" w:cs="Helvetica"/>
-          <w:color w:val="4D4D4D"/>
+          <w:b/>
+          <w:bCs/>
+          <w:color w:val="4D4D4D"/>
+          <w:sz w:val="27"/>
+          <w:szCs w:val="27"/>
+        </w:rPr>
+      </w:pPr>
+      <w:r>
+        <w:rPr>
+          <w:rFonts w:ascii="Helvetica" w:hAnsi="Helvetica" w:cs="Helvetica"/>
+          <w:b/>
+          <w:bCs/>
+          <w:color w:val="4D4D4D"/>
+          <w:sz w:val="27"/>
+          <w:szCs w:val="27"/>
         </w:rPr>
         <w:t>How to Insert cookies in Testing the API using Rest Assured?</w:t>
       </w:r>
@@ -2380,13 +2406,21 @@
         <w:textAlignment w:val="baseline"/>
         <w:rPr>
           <w:rFonts w:ascii="Helvetica" w:hAnsi="Helvetica" w:cs="Helvetica"/>
-          <w:color w:val="4D4D4D"/>
-        </w:rPr>
-      </w:pPr>
-      <w:r>
-        <w:rPr>
-          <w:rFonts w:ascii="Helvetica" w:hAnsi="Helvetica" w:cs="Helvetica"/>
-          <w:color w:val="4D4D4D"/>
+          <w:b/>
+          <w:bCs/>
+          <w:color w:val="4D4D4D"/>
+          <w:sz w:val="27"/>
+          <w:szCs w:val="27"/>
+        </w:rPr>
+      </w:pPr>
+      <w:r>
+        <w:rPr>
+          <w:rFonts w:ascii="Helvetica" w:hAnsi="Helvetica" w:cs="Helvetica"/>
+          <w:b/>
+          <w:bCs/>
+          <w:color w:val="4D4D4D"/>
+          <w:sz w:val="27"/>
+          <w:szCs w:val="27"/>
         </w:rPr>
         <w:t>How to Insert headers in Testing the API using Rest Assured?</w:t>
       </w:r>
@@ -2524,20 +2558,32 @@
         <w:textAlignment w:val="baseline"/>
         <w:rPr>
           <w:rFonts w:ascii="Helvetica" w:hAnsi="Helvetica" w:cs="Helvetica"/>
-          <w:color w:val="4D4D4D"/>
-        </w:rPr>
-      </w:pPr>
-      <w:r>
-        <w:rPr>
-          <w:rFonts w:ascii="Helvetica" w:hAnsi="Helvetica" w:cs="Helvetica"/>
-          <w:color w:val="4D4D4D"/>
+          <w:b/>
+          <w:bCs/>
+          <w:color w:val="4D4D4D"/>
+          <w:sz w:val="27"/>
+          <w:szCs w:val="27"/>
+        </w:rPr>
+      </w:pPr>
+      <w:r>
+        <w:rPr>
+          <w:rFonts w:ascii="Helvetica" w:hAnsi="Helvetica" w:cs="Helvetica"/>
+          <w:b/>
+          <w:bCs/>
+          <w:color w:val="4D4D4D"/>
+          <w:sz w:val="27"/>
+          <w:szCs w:val="27"/>
         </w:rPr>
         <w:t xml:space="preserve">How to Validate Response Headers </w:t>
       </w:r>
       <w:r>
         <w:rPr>
           <w:rFonts w:ascii="Helvetica" w:hAnsi="Helvetica" w:cs="Helvetica"/>
-          <w:color w:val="4D4D4D"/>
+          <w:b/>
+          <w:bCs/>
+          <w:color w:val="4D4D4D"/>
+          <w:sz w:val="27"/>
+          <w:szCs w:val="27"/>
         </w:rPr>
         <w:t>with Rest Assured?</w:t>
       </w:r>
@@ -2752,13 +2798,21 @@
         <w:textAlignment w:val="baseline"/>
         <w:rPr>
           <w:rFonts w:ascii="Helvetica" w:hAnsi="Helvetica" w:cs="Helvetica"/>
-          <w:color w:val="4D4D4D"/>
-        </w:rPr>
-      </w:pPr>
-      <w:r>
-        <w:rPr>
-          <w:rFonts w:ascii="Helvetica" w:hAnsi="Helvetica" w:cs="Helvetica"/>
-          <w:color w:val="4D4D4D"/>
+          <w:b/>
+          <w:bCs/>
+          <w:color w:val="4D4D4D"/>
+          <w:sz w:val="27"/>
+          <w:szCs w:val="27"/>
+        </w:rPr>
+      </w:pPr>
+      <w:r>
+        <w:rPr>
+          <w:rFonts w:ascii="Helvetica" w:hAnsi="Helvetica" w:cs="Helvetica"/>
+          <w:b/>
+          <w:bCs/>
+          <w:color w:val="4D4D4D"/>
+          <w:sz w:val="27"/>
+          <w:szCs w:val="27"/>
         </w:rPr>
         <w:t>How to handle Basic Authentication with Rest Assured?</w:t>
       </w:r>
@@ -3058,27 +3112,27 @@
     </w:p>
     <w:p>
       <w:pPr>
-        <w:pStyle w:val="Heading3"/>
-        <w:shd w:val="clear" w:color="auto" w:fill="FFFFFF"/>
-        <w:spacing w:before="0" w:beforeAutospacing="0" w:after="225" w:afterAutospacing="0"/>
-        <w:textAlignment w:val="baseline"/>
-        <w:rPr>
-          <w:rFonts w:ascii="Helvetica" w:hAnsi="Helvetica" w:cs="Helvetica"/>
-          <w:b w:val="0"/>
-          <w:bCs w:val="0"/>
-          <w:color w:val="444444"/>
-          <w:sz w:val="32"/>
-          <w:szCs w:val="32"/>
-        </w:rPr>
-      </w:pPr>
-      <w:r>
-        <w:rPr>
-          <w:rFonts w:ascii="Helvetica" w:hAnsi="Helvetica" w:cs="Helvetica"/>
-          <w:b w:val="0"/>
-          <w:bCs w:val="0"/>
-          <w:color w:val="444444"/>
-          <w:sz w:val="32"/>
-          <w:szCs w:val="32"/>
+        <w:pStyle w:val="NormalWeb"/>
+        <w:shd w:val="clear" w:color="auto" w:fill="FFFFFF"/>
+        <w:spacing w:before="0" w:beforeAutospacing="0" w:after="375" w:afterAutospacing="0"/>
+        <w:textAlignment w:val="baseline"/>
+        <w:rPr>
+          <w:rFonts w:ascii="Helvetica" w:hAnsi="Helvetica" w:cs="Helvetica"/>
+          <w:b/>
+          <w:bCs/>
+          <w:color w:val="4D4D4D"/>
+          <w:sz w:val="27"/>
+          <w:szCs w:val="27"/>
+        </w:rPr>
+      </w:pPr>
+      <w:r>
+        <w:rPr>
+          <w:rFonts w:ascii="Helvetica" w:hAnsi="Helvetica" w:cs="Helvetica"/>
+          <w:b/>
+          <w:bCs/>
+          <w:color w:val="4D4D4D"/>
+          <w:sz w:val="27"/>
+          <w:szCs w:val="27"/>
         </w:rPr>
         <w:t xml:space="preserve">What Do You Understand By Payload In </w:t>
       </w:r>
@@ -3086,11 +3140,11 @@
       <w:r>
         <w:rPr>
           <w:rFonts w:ascii="Helvetica" w:hAnsi="Helvetica" w:cs="Helvetica"/>
-          <w:b w:val="0"/>
-          <w:bCs w:val="0"/>
-          <w:color w:val="444444"/>
-          <w:sz w:val="32"/>
-          <w:szCs w:val="32"/>
+          <w:b/>
+          <w:bCs/>
+          <w:color w:val="4D4D4D"/>
+          <w:sz w:val="27"/>
+          <w:szCs w:val="27"/>
         </w:rPr>
         <w:t>RESTFul</w:t>
       </w:r>
@@ -3098,11 +3152,11 @@
       <w:r>
         <w:rPr>
           <w:rFonts w:ascii="Helvetica" w:hAnsi="Helvetica" w:cs="Helvetica"/>
-          <w:b w:val="0"/>
-          <w:bCs w:val="0"/>
-          <w:color w:val="444444"/>
-          <w:sz w:val="32"/>
-          <w:szCs w:val="32"/>
+          <w:b/>
+          <w:bCs/>
+          <w:color w:val="4D4D4D"/>
+          <w:sz w:val="27"/>
+          <w:szCs w:val="27"/>
         </w:rPr>
         <w:t xml:space="preserve"> Web Service?</w:t>
       </w:r>
@@ -3174,48 +3228,24 @@
         <w:textAlignment w:val="baseline"/>
         <w:rPr>
           <w:rFonts w:ascii="Helvetica" w:hAnsi="Helvetica" w:cs="Helvetica"/>
-          <w:color w:val="00B0F0"/>
-        </w:rPr>
-      </w:pPr>
-      <w:r>
-        <w:rPr>
-          <w:rFonts w:ascii="Helvetica" w:hAnsi="Helvetica" w:cs="Helvetica"/>
-          <w:color w:val="00B0F0"/>
-        </w:rPr>
-        <w:t xml:space="preserve">What is the difference between </w:t>
-      </w:r>
-      <w:r>
-        <w:rPr>
-          <w:rFonts w:ascii="Helvetica" w:hAnsi="Helvetica" w:cs="Helvetica"/>
           <w:b/>
-          <w:color w:val="00B0F0"/>
-        </w:rPr>
-        <w:t>resource</w:t>
-      </w:r>
-      <w:r>
-        <w:rPr>
-          <w:rFonts w:ascii="Helvetica" w:hAnsi="Helvetica" w:cs="Helvetica"/>
-          <w:color w:val="00B0F0"/>
-        </w:rPr>
-        <w:t xml:space="preserve"> and </w:t>
-      </w:r>
-      <w:proofErr w:type="gramStart"/>
+          <w:bCs/>
+          <w:color w:val="4D4D4D"/>
+          <w:sz w:val="27"/>
+          <w:szCs w:val="27"/>
+        </w:rPr>
+      </w:pPr>
       <w:r>
         <w:rPr>
           <w:rFonts w:ascii="Helvetica" w:hAnsi="Helvetica" w:cs="Helvetica"/>
           <w:b/>
-          <w:color w:val="00B0F0"/>
-        </w:rPr>
-        <w:t>endpoint</w:t>
-      </w:r>
-      <w:r>
-        <w:rPr>
-          <w:rFonts w:ascii="Helvetica" w:hAnsi="Helvetica" w:cs="Helvetica"/>
-          <w:color w:val="00B0F0"/>
-        </w:rPr>
-        <w:t xml:space="preserve"> ?</w:t>
-      </w:r>
-      <w:proofErr w:type="gramEnd"/>
+          <w:bCs/>
+          <w:color w:val="4D4D4D"/>
+          <w:sz w:val="27"/>
+          <w:szCs w:val="27"/>
+        </w:rPr>
+        <w:t>What is the difference between resource and endpoint?</w:t>
+      </w:r>
     </w:p>
     <w:p>
       <w:pPr>
@@ -3551,130 +3581,1811 @@
     </w:p>
     <w:p>
       <w:pPr>
+        <w:spacing w:before="100" w:beforeAutospacing="1" w:after="100" w:afterAutospacing="1" w:line="240" w:lineRule="auto"/>
+        <w:rPr>
+          <w:rFonts w:ascii="Times New Roman" w:eastAsia="Times New Roman" w:hAnsi="Times New Roman" w:cs="Times New Roman"/>
+          <w:sz w:val="24"/>
+          <w:szCs w:val="24"/>
+        </w:rPr>
+      </w:pPr>
+    </w:p>
+    <w:p>
+      <w:pPr>
         <w:pStyle w:val="NormalWeb"/>
         <w:shd w:val="clear" w:color="auto" w:fill="FFFFFF"/>
         <w:spacing w:before="0" w:beforeAutospacing="0" w:after="375" w:afterAutospacing="0"/>
         <w:textAlignment w:val="baseline"/>
         <w:rPr>
           <w:rFonts w:ascii="Helvetica" w:hAnsi="Helvetica" w:cs="Helvetica"/>
-          <w:color w:val="4D4D4D"/>
-        </w:rPr>
-      </w:pPr>
+          <w:b/>
+          <w:bCs/>
+          <w:color w:val="4D4D4D"/>
+          <w:sz w:val="27"/>
+          <w:szCs w:val="27"/>
+        </w:rPr>
+      </w:pPr>
+      <w:r>
+        <w:rPr>
+          <w:rFonts w:ascii="Helvetica" w:hAnsi="Helvetica" w:cs="Helvetica"/>
+          <w:b/>
+          <w:bCs/>
+          <w:color w:val="4D4D4D"/>
+          <w:sz w:val="27"/>
+          <w:szCs w:val="27"/>
+        </w:rPr>
+        <w:t xml:space="preserve">HTTP </w:t>
+      </w:r>
+      <w:r>
+        <w:rPr>
+          <w:rFonts w:ascii="Helvetica" w:hAnsi="Helvetica" w:cs="Helvetica"/>
+          <w:b/>
+          <w:bCs/>
+          <w:color w:val="4D4D4D"/>
+          <w:sz w:val="27"/>
+          <w:szCs w:val="27"/>
+        </w:rPr>
+        <w:t xml:space="preserve">Status </w:t>
+      </w:r>
+      <w:r>
+        <w:rPr>
+          <w:rFonts w:ascii="Helvetica" w:hAnsi="Helvetica" w:cs="Helvetica"/>
+          <w:b/>
+          <w:bCs/>
+          <w:color w:val="4D4D4D"/>
+          <w:sz w:val="27"/>
+          <w:szCs w:val="27"/>
+        </w:rPr>
+        <w:t>Codes</w:t>
+      </w:r>
+    </w:p>
+    <w:p>
+      <w:pPr>
+        <w:spacing w:before="100" w:beforeAutospacing="1" w:after="100" w:afterAutospacing="1" w:line="240" w:lineRule="auto"/>
+        <w:rPr>
+          <w:rFonts w:ascii="Times New Roman" w:eastAsia="Times New Roman" w:hAnsi="Times New Roman" w:cs="Times New Roman"/>
+          <w:sz w:val="24"/>
+          <w:szCs w:val="24"/>
+        </w:rPr>
+      </w:pPr>
+      <w:r>
+        <w:rPr>
+          <w:rFonts w:ascii="Times New Roman" w:eastAsia="Times New Roman" w:hAnsi="Times New Roman" w:cs="Times New Roman"/>
+          <w:sz w:val="24"/>
+          <w:szCs w:val="24"/>
+        </w:rPr>
+        <w:lastRenderedPageBreak/>
+        <w:drawing>
+          <wp:inline distT="0" distB="0" distL="0" distR="0" wp14:anchorId="085692BB" wp14:editId="43B2CACF">
+            <wp:extent cx="5943600" cy="3241675"/>
+            <wp:effectExtent l="0" t="0" r="0" b="0"/>
+            <wp:docPr id="2" name="Picture 2"/>
+            <wp:cNvGraphicFramePr>
+              <a:graphicFrameLocks xmlns:a="http://schemas.openxmlformats.org/drawingml/2006/main" noChangeAspect="1"/>
+            </wp:cNvGraphicFramePr>
+            <a:graphic xmlns:a="http://schemas.openxmlformats.org/drawingml/2006/main">
+              <a:graphicData uri="http://schemas.openxmlformats.org/drawingml/2006/picture">
+                <pic:pic xmlns:pic="http://schemas.openxmlformats.org/drawingml/2006/picture">
+                  <pic:nvPicPr>
+                    <pic:cNvPr id="0" name=""/>
+                    <pic:cNvPicPr/>
+                  </pic:nvPicPr>
+                  <pic:blipFill>
+                    <a:blip r:embed="rId7"/>
+                    <a:stretch>
+                      <a:fillRect/>
+                    </a:stretch>
+                  </pic:blipFill>
+                  <pic:spPr>
+                    <a:xfrm>
+                      <a:off x="0" y="0"/>
+                      <a:ext cx="5943600" cy="3241675"/>
+                    </a:xfrm>
+                    <a:prstGeom prst="rect">
+                      <a:avLst/>
+                    </a:prstGeom>
+                  </pic:spPr>
+                </pic:pic>
+              </a:graphicData>
+            </a:graphic>
+          </wp:inline>
+        </w:drawing>
+      </w:r>
+    </w:p>
+    <w:p>
+      <w:pPr>
+        <w:spacing w:before="100" w:beforeAutospacing="1" w:after="100" w:afterAutospacing="1" w:line="240" w:lineRule="auto"/>
+        <w:rPr>
+          <w:rFonts w:ascii="Segoe UI" w:hAnsi="Segoe UI" w:cs="Segoe UI"/>
+          <w:sz w:val="24"/>
+          <w:szCs w:val="21"/>
+          <w:shd w:val="clear" w:color="auto" w:fill="FFFFFF"/>
+        </w:rPr>
+      </w:pPr>
+      <w:r>
+        <w:rPr>
+          <w:rFonts w:ascii="Cambria Math" w:hAnsi="Cambria Math" w:cs="Cambria Math"/>
+          <w:sz w:val="24"/>
+          <w:szCs w:val="21"/>
+          <w:shd w:val="clear" w:color="auto" w:fill="FFFFFF"/>
+        </w:rPr>
+        <w:t>𝗛𝗼𝘄</w:t>
+      </w:r>
+      <w:r>
+        <w:rPr>
+          <w:rFonts w:ascii="Segoe UI" w:hAnsi="Segoe UI" w:cs="Segoe UI"/>
+          <w:sz w:val="24"/>
+          <w:szCs w:val="21"/>
+          <w:shd w:val="clear" w:color="auto" w:fill="FFFFFF"/>
+        </w:rPr>
+        <w:t xml:space="preserve"> </w:t>
+      </w:r>
+      <w:r>
+        <w:rPr>
+          <w:rFonts w:ascii="Cambria Math" w:hAnsi="Cambria Math" w:cs="Cambria Math"/>
+          <w:sz w:val="24"/>
+          <w:szCs w:val="21"/>
+          <w:shd w:val="clear" w:color="auto" w:fill="FFFFFF"/>
+        </w:rPr>
+        <w:t>𝘁𝗼</w:t>
+      </w:r>
+      <w:r>
+        <w:rPr>
+          <w:rFonts w:ascii="Segoe UI" w:hAnsi="Segoe UI" w:cs="Segoe UI"/>
+          <w:sz w:val="24"/>
+          <w:szCs w:val="21"/>
+          <w:shd w:val="clear" w:color="auto" w:fill="FFFFFF"/>
+        </w:rPr>
+        <w:t xml:space="preserve"> </w:t>
+      </w:r>
+      <w:r>
+        <w:rPr>
+          <w:rFonts w:ascii="Cambria Math" w:hAnsi="Cambria Math" w:cs="Cambria Math"/>
+          <w:sz w:val="24"/>
+          <w:szCs w:val="21"/>
+          <w:shd w:val="clear" w:color="auto" w:fill="FFFFFF"/>
+        </w:rPr>
+        <w:t>𝗢𝗽𝘁𝗶𝗺𝗶𝘇𝗲</w:t>
+      </w:r>
+      <w:r>
+        <w:rPr>
+          <w:rFonts w:ascii="Segoe UI" w:hAnsi="Segoe UI" w:cs="Segoe UI"/>
+          <w:sz w:val="24"/>
+          <w:szCs w:val="21"/>
+          <w:shd w:val="clear" w:color="auto" w:fill="FFFFFF"/>
+        </w:rPr>
+        <w:t xml:space="preserve"> </w:t>
+      </w:r>
+      <w:r>
+        <w:rPr>
+          <w:rFonts w:ascii="Cambria Math" w:hAnsi="Cambria Math" w:cs="Cambria Math"/>
+          <w:sz w:val="24"/>
+          <w:szCs w:val="21"/>
+          <w:shd w:val="clear" w:color="auto" w:fill="FFFFFF"/>
+        </w:rPr>
+        <w:t>𝗔𝗣𝗜</w:t>
+      </w:r>
+      <w:r>
+        <w:rPr>
+          <w:rFonts w:ascii="Segoe UI" w:hAnsi="Segoe UI" w:cs="Segoe UI"/>
+          <w:sz w:val="24"/>
+          <w:szCs w:val="21"/>
+          <w:shd w:val="clear" w:color="auto" w:fill="FFFFFF"/>
+        </w:rPr>
+        <w:t xml:space="preserve"> </w:t>
+      </w:r>
+      <w:r>
+        <w:rPr>
+          <w:rFonts w:ascii="Cambria Math" w:hAnsi="Cambria Math" w:cs="Cambria Math"/>
+          <w:sz w:val="24"/>
+          <w:szCs w:val="21"/>
+          <w:shd w:val="clear" w:color="auto" w:fill="FFFFFF"/>
+        </w:rPr>
+        <w:t>𝗟𝗼𝗮𝗱</w:t>
+      </w:r>
+      <w:r>
+        <w:rPr>
+          <w:rFonts w:ascii="Segoe UI" w:hAnsi="Segoe UI" w:cs="Segoe UI"/>
+          <w:sz w:val="24"/>
+          <w:szCs w:val="21"/>
+          <w:shd w:val="clear" w:color="auto" w:fill="FFFFFF"/>
+        </w:rPr>
+        <w:t xml:space="preserve"> </w:t>
+      </w:r>
+      <w:r>
+        <w:rPr>
+          <w:rFonts w:ascii="Cambria Math" w:hAnsi="Cambria Math" w:cs="Cambria Math"/>
+          <w:sz w:val="24"/>
+          <w:szCs w:val="21"/>
+          <w:shd w:val="clear" w:color="auto" w:fill="FFFFFF"/>
+        </w:rPr>
+        <w:t>𝗧𝗶𝗺𝗲</w:t>
+      </w:r>
+      <w:r>
+        <w:rPr>
+          <w:rFonts w:ascii="Segoe UI" w:hAnsi="Segoe UI" w:cs="Segoe UI"/>
+          <w:sz w:val="24"/>
+          <w:szCs w:val="21"/>
+          <w:shd w:val="clear" w:color="auto" w:fill="FFFFFF"/>
+        </w:rPr>
+        <w:t>?</w:t>
+      </w:r>
+    </w:p>
+    <w:p>
+      <w:pPr>
+        <w:spacing w:before="100" w:beforeAutospacing="1" w:after="100" w:afterAutospacing="1" w:line="240" w:lineRule="auto"/>
+        <w:rPr>
+          <w:rFonts w:ascii="Times New Roman" w:eastAsia="Times New Roman" w:hAnsi="Times New Roman" w:cs="Times New Roman"/>
+          <w:sz w:val="24"/>
+          <w:szCs w:val="24"/>
+        </w:rPr>
+      </w:pPr>
+      <w:r>
+        <w:rPr>
+          <w:rFonts w:ascii="Segoe UI" w:hAnsi="Segoe UI" w:cs="Segoe UI"/>
+          <w:sz w:val="21"/>
+          <w:szCs w:val="21"/>
+          <w:shd w:val="clear" w:color="auto" w:fill="FFFFFF"/>
+        </w:rPr>
+        <w:t>Cache Responses – Reduce redundant processing</w:t>
+      </w:r>
+      <w:r>
+        <w:rPr>
+          <w:rFonts w:ascii="Segoe UI" w:hAnsi="Segoe UI" w:cs="Segoe UI"/>
+          <w:sz w:val="21"/>
+          <w:szCs w:val="21"/>
+          <w:bdr w:val="none" w:sz="0" w:space="0" w:color="auto" w:frame="1"/>
+        </w:rPr>
+        <w:br/>
+      </w:r>
+      <w:r>
+        <w:rPr>
+          <w:rFonts w:ascii="Segoe UI" w:hAnsi="Segoe UI" w:cs="Segoe UI"/>
+          <w:sz w:val="21"/>
+          <w:szCs w:val="21"/>
+          <w:shd w:val="clear" w:color="auto" w:fill="FFFFFF"/>
+        </w:rPr>
+        <w:t>Optimize Queries – Fetch only what’s needed</w:t>
+      </w:r>
+      <w:r>
+        <w:rPr>
+          <w:rFonts w:ascii="Segoe UI" w:hAnsi="Segoe UI" w:cs="Segoe UI"/>
+          <w:sz w:val="21"/>
+          <w:szCs w:val="21"/>
+          <w:bdr w:val="none" w:sz="0" w:space="0" w:color="auto" w:frame="1"/>
+        </w:rPr>
+        <w:br/>
+      </w:r>
+      <w:r>
+        <w:rPr>
+          <w:rFonts w:ascii="Segoe UI" w:hAnsi="Segoe UI" w:cs="Segoe UI"/>
+          <w:sz w:val="21"/>
+          <w:szCs w:val="21"/>
+          <w:shd w:val="clear" w:color="auto" w:fill="FFFFFF"/>
+        </w:rPr>
+        <w:t>Use Load Balancing – Distribute traffic smartly</w:t>
+      </w:r>
+      <w:r>
+        <w:rPr>
+          <w:rFonts w:ascii="Segoe UI" w:hAnsi="Segoe UI" w:cs="Segoe UI"/>
+          <w:sz w:val="21"/>
+          <w:szCs w:val="21"/>
+          <w:bdr w:val="none" w:sz="0" w:space="0" w:color="auto" w:frame="1"/>
+        </w:rPr>
+        <w:br/>
+      </w:r>
+      <w:r>
+        <w:rPr>
+          <w:rFonts w:ascii="Segoe UI" w:hAnsi="Segoe UI" w:cs="Segoe UI"/>
+          <w:sz w:val="21"/>
+          <w:szCs w:val="21"/>
+          <w:shd w:val="clear" w:color="auto" w:fill="FFFFFF"/>
+        </w:rPr>
+        <w:t>Reduce Payload – Send only essential data</w:t>
+      </w:r>
+      <w:r>
+        <w:rPr>
+          <w:rFonts w:ascii="Segoe UI" w:hAnsi="Segoe UI" w:cs="Segoe UI"/>
+          <w:sz w:val="21"/>
+          <w:szCs w:val="21"/>
+          <w:bdr w:val="none" w:sz="0" w:space="0" w:color="auto" w:frame="1"/>
+        </w:rPr>
+        <w:br/>
+      </w:r>
+      <w:r>
+        <w:rPr>
+          <w:rFonts w:ascii="Segoe UI" w:hAnsi="Segoe UI" w:cs="Segoe UI"/>
+          <w:sz w:val="21"/>
+          <w:szCs w:val="21"/>
+          <w:shd w:val="clear" w:color="auto" w:fill="FFFFFF"/>
+        </w:rPr>
+        <w:t>Go Asynchronous – Speed up heavy tasks</w:t>
+      </w:r>
+    </w:p>
+    <w:p>
+      <w:pPr>
+        <w:spacing w:before="100" w:beforeAutospacing="1" w:after="100" w:afterAutospacing="1" w:line="240" w:lineRule="auto"/>
+        <w:rPr>
+          <w:rFonts w:ascii="Times New Roman" w:eastAsia="Times New Roman" w:hAnsi="Times New Roman" w:cs="Times New Roman"/>
+          <w:sz w:val="24"/>
+          <w:szCs w:val="24"/>
+        </w:rPr>
+      </w:pPr>
+      <w:proofErr w:type="gramStart"/>
+      <w:r>
+        <w:rPr>
+          <w:rFonts w:ascii="Times New Roman" w:eastAsia="Times New Roman" w:hAnsi="Symbol" w:cs="Times New Roman"/>
+          <w:sz w:val="24"/>
+          <w:szCs w:val="24"/>
+        </w:rPr>
+        <w:t></w:t>
+      </w:r>
+      <w:r>
+        <w:rPr>
+          <w:rFonts w:ascii="Times New Roman" w:eastAsia="Times New Roman" w:hAnsi="Times New Roman" w:cs="Times New Roman"/>
+          <w:sz w:val="24"/>
+          <w:szCs w:val="24"/>
+        </w:rPr>
+        <w:t xml:space="preserve">  How</w:t>
+      </w:r>
+      <w:proofErr w:type="gramEnd"/>
+      <w:r>
+        <w:rPr>
+          <w:rFonts w:ascii="Times New Roman" w:eastAsia="Times New Roman" w:hAnsi="Times New Roman" w:cs="Times New Roman"/>
+          <w:sz w:val="24"/>
+          <w:szCs w:val="24"/>
+        </w:rPr>
+        <w:t xml:space="preserve"> has automation helped detect regression issues in a critical system?</w:t>
+      </w:r>
+    </w:p>
+    <w:p>
+      <w:pPr>
+        <w:spacing w:before="100" w:beforeAutospacing="1" w:after="100" w:afterAutospacing="1" w:line="240" w:lineRule="auto"/>
+        <w:rPr>
+          <w:rFonts w:ascii="Times New Roman" w:eastAsia="Times New Roman" w:hAnsi="Times New Roman" w:cs="Times New Roman"/>
+          <w:sz w:val="24"/>
+          <w:szCs w:val="24"/>
+        </w:rPr>
+      </w:pPr>
+      <w:r>
+        <w:t>Automation catches unexpected changes. For example, an automated test for an e-commerce checkout system once detected a price calculation bug after a new update, preventing revenue loss.</w:t>
+      </w:r>
+    </w:p>
+    <w:p>
+      <w:pPr>
+        <w:spacing w:before="100" w:beforeAutospacing="1" w:after="100" w:afterAutospacing="1" w:line="240" w:lineRule="auto"/>
+        <w:rPr>
+          <w:rFonts w:ascii="Times New Roman" w:eastAsia="Times New Roman" w:hAnsi="Times New Roman" w:cs="Times New Roman"/>
+          <w:sz w:val="24"/>
+          <w:szCs w:val="24"/>
+        </w:rPr>
+      </w:pPr>
+      <w:proofErr w:type="gramStart"/>
+      <w:r>
+        <w:rPr>
+          <w:rFonts w:ascii="Times New Roman" w:eastAsia="Times New Roman" w:hAnsi="Symbol" w:cs="Times New Roman"/>
+          <w:sz w:val="24"/>
+          <w:szCs w:val="24"/>
+        </w:rPr>
+        <w:t></w:t>
+      </w:r>
+      <w:r>
+        <w:rPr>
+          <w:rFonts w:ascii="Times New Roman" w:eastAsia="Times New Roman" w:hAnsi="Times New Roman" w:cs="Times New Roman"/>
+          <w:sz w:val="24"/>
+          <w:szCs w:val="24"/>
+        </w:rPr>
+        <w:t xml:space="preserve">  What</w:t>
+      </w:r>
+      <w:proofErr w:type="gramEnd"/>
+      <w:r>
+        <w:rPr>
+          <w:rFonts w:ascii="Times New Roman" w:eastAsia="Times New Roman" w:hAnsi="Times New Roman" w:cs="Times New Roman"/>
+          <w:sz w:val="24"/>
+          <w:szCs w:val="24"/>
+        </w:rPr>
+        <w:t xml:space="preserve"> is the best testing strategy for a </w:t>
+      </w:r>
+      <w:proofErr w:type="spellStart"/>
+      <w:r>
+        <w:rPr>
+          <w:rFonts w:ascii="Times New Roman" w:eastAsia="Times New Roman" w:hAnsi="Times New Roman" w:cs="Times New Roman"/>
+          <w:sz w:val="24"/>
+          <w:szCs w:val="24"/>
+        </w:rPr>
+        <w:t>microservices</w:t>
+      </w:r>
+      <w:proofErr w:type="spellEnd"/>
+      <w:r>
+        <w:rPr>
+          <w:rFonts w:ascii="Times New Roman" w:eastAsia="Times New Roman" w:hAnsi="Times New Roman" w:cs="Times New Roman"/>
+          <w:sz w:val="24"/>
+          <w:szCs w:val="24"/>
+        </w:rPr>
+        <w:t>-based application?</w:t>
+      </w:r>
+    </w:p>
+    <w:p>
+      <w:pPr>
+        <w:spacing w:before="100" w:beforeAutospacing="1" w:after="100" w:afterAutospacing="1" w:line="240" w:lineRule="auto"/>
+        <w:rPr>
+          <w:rFonts w:ascii="Times New Roman" w:eastAsia="Times New Roman" w:hAnsi="Times New Roman" w:cs="Times New Roman"/>
+          <w:sz w:val="24"/>
+          <w:szCs w:val="24"/>
+        </w:rPr>
+      </w:pPr>
+      <w:r>
+        <w:rPr>
+          <w:rFonts w:ascii="Times New Roman" w:eastAsia="Times New Roman" w:hAnsi="Times New Roman" w:cs="Times New Roman"/>
+          <w:sz w:val="24"/>
+          <w:szCs w:val="24"/>
+        </w:rPr>
+        <w:t>Focus on API testing, contract validation, and mocking services.</w:t>
+      </w:r>
+    </w:p>
+    <w:p>
+      <w:pPr>
+        <w:spacing w:before="100" w:beforeAutospacing="1" w:after="100" w:afterAutospacing="1" w:line="240" w:lineRule="auto"/>
+        <w:rPr>
+          <w:rFonts w:ascii="Times New Roman" w:eastAsia="Times New Roman" w:hAnsi="Times New Roman" w:cs="Times New Roman"/>
+          <w:sz w:val="24"/>
+          <w:szCs w:val="24"/>
+        </w:rPr>
+      </w:pPr>
+      <w:r>
+        <w:rPr>
+          <w:rFonts w:ascii="Times New Roman" w:eastAsia="Times New Roman" w:hAnsi="Times New Roman" w:cs="Times New Roman"/>
+          <w:sz w:val="24"/>
+          <w:szCs w:val="24"/>
+        </w:rPr>
+        <w:t xml:space="preserve">Example: Testing a payment system </w:t>
+      </w:r>
+      <w:proofErr w:type="spellStart"/>
+      <w:r>
+        <w:rPr>
+          <w:rFonts w:ascii="Times New Roman" w:eastAsia="Times New Roman" w:hAnsi="Times New Roman" w:cs="Times New Roman"/>
+          <w:sz w:val="24"/>
+          <w:szCs w:val="24"/>
+        </w:rPr>
+        <w:t>microservice</w:t>
+      </w:r>
+      <w:proofErr w:type="spellEnd"/>
+      <w:r>
+        <w:rPr>
+          <w:rFonts w:ascii="Times New Roman" w:eastAsia="Times New Roman" w:hAnsi="Times New Roman" w:cs="Times New Roman"/>
+          <w:sz w:val="24"/>
+          <w:szCs w:val="24"/>
+        </w:rPr>
+        <w:t xml:space="preserve"> by simulating requests from the order processing service and verifying responses.</w:t>
+      </w:r>
+    </w:p>
+    <w:p>
+      <w:pPr>
+        <w:spacing w:before="100" w:beforeAutospacing="1" w:after="100" w:afterAutospacing="1" w:line="240" w:lineRule="auto"/>
+        <w:rPr>
+          <w:rFonts w:ascii="Times New Roman" w:eastAsia="Times New Roman" w:hAnsi="Times New Roman" w:cs="Times New Roman"/>
+          <w:sz w:val="24"/>
+          <w:szCs w:val="24"/>
+        </w:rPr>
+      </w:pPr>
+      <w:proofErr w:type="gramStart"/>
+      <w:r>
+        <w:rPr>
+          <w:rFonts w:ascii="Times New Roman" w:eastAsia="Times New Roman" w:hAnsi="Symbol" w:cs="Times New Roman"/>
+          <w:sz w:val="24"/>
+          <w:szCs w:val="24"/>
+        </w:rPr>
+        <w:t></w:t>
+      </w:r>
+      <w:r>
+        <w:rPr>
+          <w:rFonts w:ascii="Times New Roman" w:eastAsia="Times New Roman" w:hAnsi="Times New Roman" w:cs="Times New Roman"/>
+          <w:sz w:val="24"/>
+          <w:szCs w:val="24"/>
+        </w:rPr>
+        <w:t xml:space="preserve">  How</w:t>
+      </w:r>
+      <w:proofErr w:type="gramEnd"/>
+      <w:r>
+        <w:rPr>
+          <w:rFonts w:ascii="Times New Roman" w:eastAsia="Times New Roman" w:hAnsi="Times New Roman" w:cs="Times New Roman"/>
+          <w:sz w:val="24"/>
+          <w:szCs w:val="24"/>
+        </w:rPr>
+        <w:t xml:space="preserve"> do you handle flaky tests in a CI/CD pipeline?</w:t>
+      </w:r>
+    </w:p>
+    <w:p>
+      <w:pPr>
+        <w:spacing w:before="100" w:beforeAutospacing="1" w:after="100" w:afterAutospacing="1" w:line="240" w:lineRule="auto"/>
+        <w:rPr>
+          <w:rFonts w:ascii="Times New Roman" w:eastAsia="Times New Roman" w:hAnsi="Times New Roman" w:cs="Times New Roman"/>
+          <w:sz w:val="24"/>
+          <w:szCs w:val="24"/>
+        </w:rPr>
+      </w:pPr>
+      <w:r>
+        <w:rPr>
+          <w:rFonts w:ascii="Times New Roman" w:eastAsia="Times New Roman" w:hAnsi="Times New Roman" w:cs="Times New Roman"/>
+          <w:sz w:val="24"/>
+          <w:szCs w:val="24"/>
+        </w:rPr>
+        <w:t>Use retries, stabilize test environments, and improve waiting mechanisms.</w:t>
+      </w:r>
+    </w:p>
+    <w:p>
+      <w:pPr>
+        <w:spacing w:before="100" w:beforeAutospacing="1" w:after="100" w:afterAutospacing="1" w:line="240" w:lineRule="auto"/>
+        <w:rPr>
+          <w:rFonts w:ascii="Times New Roman" w:eastAsia="Times New Roman" w:hAnsi="Times New Roman" w:cs="Times New Roman"/>
+          <w:sz w:val="24"/>
+          <w:szCs w:val="24"/>
+        </w:rPr>
+      </w:pPr>
+      <w:r>
+        <w:rPr>
+          <w:rFonts w:ascii="Times New Roman" w:eastAsia="Times New Roman" w:hAnsi="Times New Roman" w:cs="Times New Roman"/>
+          <w:sz w:val="24"/>
+          <w:szCs w:val="24"/>
+        </w:rPr>
+        <w:t>Example: A login test failed randomly due to slow API response, so adding a dynamic wait solved the issue.</w:t>
+      </w:r>
+    </w:p>
+    <w:p>
+      <w:pPr>
+        <w:spacing w:before="100" w:beforeAutospacing="1" w:after="100" w:afterAutospacing="1" w:line="240" w:lineRule="auto"/>
+        <w:rPr>
+          <w:rFonts w:ascii="Times New Roman" w:eastAsia="Times New Roman" w:hAnsi="Times New Roman" w:cs="Times New Roman"/>
+          <w:sz w:val="24"/>
+          <w:szCs w:val="24"/>
+        </w:rPr>
+      </w:pPr>
+      <w:proofErr w:type="gramStart"/>
+      <w:r>
+        <w:rPr>
+          <w:rFonts w:ascii="Times New Roman" w:eastAsia="Times New Roman" w:hAnsi="Symbol" w:cs="Times New Roman"/>
+          <w:sz w:val="24"/>
+          <w:szCs w:val="24"/>
+        </w:rPr>
+        <w:lastRenderedPageBreak/>
+        <w:t></w:t>
+      </w:r>
+      <w:r>
+        <w:rPr>
+          <w:rFonts w:ascii="Times New Roman" w:eastAsia="Times New Roman" w:hAnsi="Times New Roman" w:cs="Times New Roman"/>
+          <w:sz w:val="24"/>
+          <w:szCs w:val="24"/>
+        </w:rPr>
+        <w:t xml:space="preserve">  What</w:t>
+      </w:r>
+      <w:proofErr w:type="gramEnd"/>
+      <w:r>
+        <w:rPr>
+          <w:rFonts w:ascii="Times New Roman" w:eastAsia="Times New Roman" w:hAnsi="Times New Roman" w:cs="Times New Roman"/>
+          <w:sz w:val="24"/>
+          <w:szCs w:val="24"/>
+        </w:rPr>
+        <w:t xml:space="preserve"> approach do you take when testing features that involve multiple services?</w:t>
+      </w:r>
+    </w:p>
+    <w:p>
+      <w:pPr>
+        <w:spacing w:before="100" w:beforeAutospacing="1" w:after="100" w:afterAutospacing="1" w:line="240" w:lineRule="auto"/>
+        <w:ind w:left="360"/>
+        <w:rPr>
+          <w:rFonts w:ascii="Times New Roman" w:eastAsia="Times New Roman" w:hAnsi="Times New Roman" w:cs="Times New Roman"/>
+          <w:sz w:val="24"/>
+          <w:szCs w:val="24"/>
+        </w:rPr>
+      </w:pPr>
+      <w:r>
+        <w:rPr>
+          <w:rFonts w:ascii="Times New Roman" w:eastAsia="Times New Roman" w:hAnsi="Times New Roman" w:cs="Times New Roman"/>
+          <w:sz w:val="24"/>
+          <w:szCs w:val="24"/>
+        </w:rPr>
+        <w:t>Use integration testing with real services and mocks when necessary.</w:t>
+      </w:r>
+    </w:p>
+    <w:p>
+      <w:pPr>
+        <w:spacing w:before="100" w:beforeAutospacing="1" w:after="100" w:afterAutospacing="1" w:line="240" w:lineRule="auto"/>
+        <w:ind w:left="360"/>
+        <w:rPr>
+          <w:rFonts w:ascii="Times New Roman" w:eastAsia="Times New Roman" w:hAnsi="Times New Roman" w:cs="Times New Roman"/>
+          <w:sz w:val="24"/>
+          <w:szCs w:val="24"/>
+        </w:rPr>
+      </w:pPr>
+      <w:r>
+        <w:rPr>
+          <w:rFonts w:ascii="Times New Roman" w:eastAsia="Times New Roman" w:hAnsi="Times New Roman" w:cs="Times New Roman"/>
+          <w:sz w:val="24"/>
+          <w:szCs w:val="24"/>
+        </w:rPr>
+        <w:t>Example: Testing a bank transfer feature requires verifying transactions between account and notification services.</w:t>
+      </w:r>
+    </w:p>
+    <w:p>
+      <w:pPr>
+        <w:spacing w:before="100" w:beforeAutospacing="1" w:after="100" w:afterAutospacing="1" w:line="240" w:lineRule="auto"/>
+        <w:rPr>
+          <w:rFonts w:ascii="Times New Roman" w:eastAsia="Times New Roman" w:hAnsi="Times New Roman" w:cs="Times New Roman"/>
+          <w:sz w:val="24"/>
+          <w:szCs w:val="24"/>
+        </w:rPr>
+      </w:pPr>
+      <w:proofErr w:type="gramStart"/>
+      <w:r>
+        <w:rPr>
+          <w:rFonts w:ascii="Times New Roman" w:eastAsia="Times New Roman" w:hAnsi="Symbol" w:cs="Times New Roman"/>
+          <w:sz w:val="24"/>
+          <w:szCs w:val="24"/>
+        </w:rPr>
+        <w:t></w:t>
+      </w:r>
+      <w:r>
+        <w:rPr>
+          <w:rFonts w:ascii="Times New Roman" w:eastAsia="Times New Roman" w:hAnsi="Times New Roman" w:cs="Times New Roman"/>
+          <w:sz w:val="24"/>
+          <w:szCs w:val="24"/>
+        </w:rPr>
+        <w:t xml:space="preserve">  Which</w:t>
+      </w:r>
+      <w:proofErr w:type="gramEnd"/>
+      <w:r>
+        <w:rPr>
+          <w:rFonts w:ascii="Times New Roman" w:eastAsia="Times New Roman" w:hAnsi="Times New Roman" w:cs="Times New Roman"/>
+          <w:sz w:val="24"/>
+          <w:szCs w:val="24"/>
+        </w:rPr>
+        <w:t xml:space="preserve"> framework design pattern do you prefer for automation testing, and why?</w:t>
+      </w:r>
+    </w:p>
+    <w:p>
+      <w:pPr>
+        <w:spacing w:before="100" w:beforeAutospacing="1" w:after="100" w:afterAutospacing="1" w:line="240" w:lineRule="auto"/>
+        <w:ind w:left="360"/>
+        <w:rPr>
+          <w:rFonts w:ascii="Times New Roman" w:eastAsia="Times New Roman" w:hAnsi="Times New Roman" w:cs="Times New Roman"/>
+          <w:sz w:val="24"/>
+          <w:szCs w:val="24"/>
+        </w:rPr>
+      </w:pPr>
+      <w:proofErr w:type="gramStart"/>
+      <w:r>
+        <w:rPr>
+          <w:rFonts w:ascii="Times New Roman" w:eastAsia="Times New Roman" w:hAnsi="Times New Roman" w:cs="Times New Roman"/>
+          <w:sz w:val="24"/>
+          <w:szCs w:val="24"/>
+        </w:rPr>
+        <w:t>Page Object Model (POM) for UI automation and Data-driven testing for wide coverage.</w:t>
+      </w:r>
+      <w:proofErr w:type="gramEnd"/>
+    </w:p>
+    <w:p>
+      <w:pPr>
+        <w:spacing w:before="100" w:beforeAutospacing="1" w:after="100" w:afterAutospacing="1" w:line="240" w:lineRule="auto"/>
+        <w:ind w:left="360"/>
+        <w:rPr>
+          <w:rFonts w:ascii="Times New Roman" w:eastAsia="Times New Roman" w:hAnsi="Times New Roman" w:cs="Times New Roman"/>
+          <w:sz w:val="24"/>
+          <w:szCs w:val="24"/>
+        </w:rPr>
+      </w:pPr>
+      <w:r>
+        <w:rPr>
+          <w:rFonts w:ascii="Times New Roman" w:eastAsia="Times New Roman" w:hAnsi="Times New Roman" w:cs="Times New Roman"/>
+          <w:sz w:val="24"/>
+          <w:szCs w:val="24"/>
+        </w:rPr>
+        <w:t>Example: In a travel booking site, POM helps manage UI elements like flight search fields efficiently.</w:t>
+      </w:r>
+    </w:p>
+    <w:p>
+      <w:pPr>
+        <w:spacing w:before="100" w:beforeAutospacing="1" w:after="100" w:afterAutospacing="1" w:line="240" w:lineRule="auto"/>
+        <w:rPr>
+          <w:rFonts w:ascii="Times New Roman" w:eastAsia="Times New Roman" w:hAnsi="Times New Roman" w:cs="Times New Roman"/>
+          <w:sz w:val="24"/>
+          <w:szCs w:val="24"/>
+        </w:rPr>
+      </w:pPr>
+      <w:proofErr w:type="gramStart"/>
+      <w:r>
+        <w:rPr>
+          <w:rFonts w:ascii="Times New Roman" w:eastAsia="Times New Roman" w:hAnsi="Symbol" w:cs="Times New Roman"/>
+          <w:sz w:val="24"/>
+          <w:szCs w:val="24"/>
+        </w:rPr>
+        <w:t></w:t>
+      </w:r>
+      <w:r>
+        <w:rPr>
+          <w:rFonts w:ascii="Times New Roman" w:eastAsia="Times New Roman" w:hAnsi="Times New Roman" w:cs="Times New Roman"/>
+          <w:sz w:val="24"/>
+          <w:szCs w:val="24"/>
+        </w:rPr>
+        <w:t xml:space="preserve">  What</w:t>
+      </w:r>
+      <w:proofErr w:type="gramEnd"/>
+      <w:r>
+        <w:rPr>
+          <w:rFonts w:ascii="Times New Roman" w:eastAsia="Times New Roman" w:hAnsi="Times New Roman" w:cs="Times New Roman"/>
+          <w:sz w:val="24"/>
+          <w:szCs w:val="24"/>
+        </w:rPr>
+        <w:t xml:space="preserve"> are the challenges of testing asynchronous operations or eventual consistency?</w:t>
+      </w:r>
+    </w:p>
+    <w:p>
+      <w:pPr>
+        <w:spacing w:before="100" w:beforeAutospacing="1" w:after="100" w:afterAutospacing="1" w:line="240" w:lineRule="auto"/>
+        <w:rPr>
+          <w:rFonts w:ascii="Times New Roman" w:eastAsia="Times New Roman" w:hAnsi="Times New Roman" w:cs="Times New Roman"/>
+          <w:sz w:val="24"/>
+          <w:szCs w:val="24"/>
+        </w:rPr>
+      </w:pPr>
+      <w:proofErr w:type="gramStart"/>
+      <w:r>
+        <w:rPr>
+          <w:rFonts w:ascii="Times New Roman" w:eastAsia="Times New Roman" w:hAnsi="Times New Roman" w:cs="Times New Roman"/>
+          <w:sz w:val="24"/>
+          <w:szCs w:val="24"/>
+        </w:rPr>
+        <w:t>Delayed data updates and race conditions.</w:t>
+      </w:r>
+      <w:proofErr w:type="gramEnd"/>
+      <w:r>
+        <w:rPr>
+          <w:rFonts w:ascii="Times New Roman" w:eastAsia="Times New Roman" w:hAnsi="Times New Roman" w:cs="Times New Roman"/>
+          <w:sz w:val="24"/>
+          <w:szCs w:val="24"/>
+        </w:rPr>
+        <w:t xml:space="preserve"> Use polling mechanisms and timeouts.</w:t>
+      </w:r>
+    </w:p>
+    <w:p>
+      <w:pPr>
+        <w:spacing w:before="100" w:beforeAutospacing="1" w:after="100" w:afterAutospacing="1" w:line="240" w:lineRule="auto"/>
+        <w:rPr>
+          <w:rFonts w:ascii="Times New Roman" w:eastAsia="Times New Roman" w:hAnsi="Times New Roman" w:cs="Times New Roman"/>
+          <w:sz w:val="24"/>
+          <w:szCs w:val="24"/>
+        </w:rPr>
+      </w:pPr>
+      <w:r>
+        <w:rPr>
+          <w:rFonts w:ascii="Times New Roman" w:eastAsia="Times New Roman" w:hAnsi="Times New Roman" w:cs="Times New Roman"/>
+          <w:sz w:val="24"/>
+          <w:szCs w:val="24"/>
+        </w:rPr>
+        <w:t>Example: In a chat app, verifying message delivery after a delay ensures the backend syncs correctly.</w:t>
+      </w:r>
+    </w:p>
+    <w:p>
+      <w:pPr>
+        <w:spacing w:before="100" w:beforeAutospacing="1" w:after="100" w:afterAutospacing="1" w:line="240" w:lineRule="auto"/>
+        <w:rPr>
+          <w:rFonts w:ascii="Times New Roman" w:eastAsia="Times New Roman" w:hAnsi="Times New Roman" w:cs="Times New Roman"/>
+          <w:sz w:val="24"/>
+          <w:szCs w:val="24"/>
+        </w:rPr>
+      </w:pPr>
+      <w:proofErr w:type="gramStart"/>
+      <w:r>
+        <w:rPr>
+          <w:rFonts w:ascii="Times New Roman" w:eastAsia="Times New Roman" w:hAnsi="Symbol" w:cs="Times New Roman"/>
+          <w:sz w:val="24"/>
+          <w:szCs w:val="24"/>
+        </w:rPr>
+        <w:t></w:t>
+      </w:r>
+      <w:r>
+        <w:rPr>
+          <w:rFonts w:ascii="Times New Roman" w:eastAsia="Times New Roman" w:hAnsi="Times New Roman" w:cs="Times New Roman"/>
+          <w:sz w:val="24"/>
+          <w:szCs w:val="24"/>
+        </w:rPr>
+        <w:t xml:space="preserve">  How</w:t>
+      </w:r>
+      <w:proofErr w:type="gramEnd"/>
+      <w:r>
+        <w:rPr>
+          <w:rFonts w:ascii="Times New Roman" w:eastAsia="Times New Roman" w:hAnsi="Times New Roman" w:cs="Times New Roman"/>
+          <w:sz w:val="24"/>
+          <w:szCs w:val="24"/>
+        </w:rPr>
+        <w:t xml:space="preserve"> do you manage test data across different environments?</w:t>
+      </w:r>
+    </w:p>
+    <w:p>
+      <w:pPr>
+        <w:spacing w:before="100" w:beforeAutospacing="1" w:after="100" w:afterAutospacing="1" w:line="240" w:lineRule="auto"/>
+        <w:rPr>
+          <w:rFonts w:ascii="Times New Roman" w:eastAsia="Times New Roman" w:hAnsi="Times New Roman" w:cs="Times New Roman"/>
+          <w:sz w:val="24"/>
+          <w:szCs w:val="24"/>
+        </w:rPr>
+      </w:pPr>
+      <w:r>
+        <w:rPr>
+          <w:rFonts w:ascii="Times New Roman" w:eastAsia="Times New Roman" w:hAnsi="Times New Roman" w:cs="Times New Roman"/>
+          <w:sz w:val="24"/>
+          <w:szCs w:val="24"/>
+        </w:rPr>
+        <w:t>Use seed scripts, data factories, and dynamic test data generation.</w:t>
+      </w:r>
+    </w:p>
+    <w:p>
+      <w:pPr>
+        <w:spacing w:before="100" w:beforeAutospacing="1" w:after="100" w:afterAutospacing="1" w:line="240" w:lineRule="auto"/>
+        <w:rPr>
+          <w:rFonts w:ascii="Times New Roman" w:eastAsia="Times New Roman" w:hAnsi="Times New Roman" w:cs="Times New Roman"/>
+          <w:sz w:val="24"/>
+          <w:szCs w:val="24"/>
+        </w:rPr>
+      </w:pPr>
+      <w:r>
+        <w:rPr>
+          <w:rFonts w:ascii="Times New Roman" w:eastAsia="Times New Roman" w:hAnsi="Times New Roman" w:cs="Times New Roman"/>
+          <w:sz w:val="24"/>
+          <w:szCs w:val="24"/>
+        </w:rPr>
+        <w:t>Example: A retail site uses predefined test accounts to ensure consistent user behavior in testing.</w:t>
+      </w:r>
+    </w:p>
+    <w:p>
+      <w:pPr>
+        <w:spacing w:before="100" w:beforeAutospacing="1" w:after="100" w:afterAutospacing="1" w:line="240" w:lineRule="auto"/>
+        <w:rPr>
+          <w:rFonts w:ascii="Times New Roman" w:eastAsia="Times New Roman" w:hAnsi="Times New Roman" w:cs="Times New Roman"/>
+          <w:sz w:val="24"/>
+          <w:szCs w:val="24"/>
+        </w:rPr>
+      </w:pPr>
+      <w:proofErr w:type="gramStart"/>
+      <w:r>
+        <w:rPr>
+          <w:rFonts w:ascii="Times New Roman" w:eastAsia="Times New Roman" w:hAnsi="Symbol" w:cs="Times New Roman"/>
+          <w:sz w:val="24"/>
+          <w:szCs w:val="24"/>
+        </w:rPr>
+        <w:t></w:t>
+      </w:r>
+      <w:r>
+        <w:rPr>
+          <w:rFonts w:ascii="Times New Roman" w:eastAsia="Times New Roman" w:hAnsi="Times New Roman" w:cs="Times New Roman"/>
+          <w:sz w:val="24"/>
+          <w:szCs w:val="24"/>
+        </w:rPr>
+        <w:t xml:space="preserve">  How</w:t>
+      </w:r>
+      <w:proofErr w:type="gramEnd"/>
+      <w:r>
+        <w:rPr>
+          <w:rFonts w:ascii="Times New Roman" w:eastAsia="Times New Roman" w:hAnsi="Times New Roman" w:cs="Times New Roman"/>
+          <w:sz w:val="24"/>
+          <w:szCs w:val="24"/>
+        </w:rPr>
+        <w:t xml:space="preserve"> do you ensure alignment with the test pyramid in your testing approach?</w:t>
+      </w:r>
+    </w:p>
+    <w:p>
+      <w:pPr>
+        <w:spacing w:before="100" w:beforeAutospacing="1" w:after="100" w:afterAutospacing="1" w:line="240" w:lineRule="auto"/>
+        <w:rPr>
+          <w:rFonts w:ascii="Times New Roman" w:eastAsia="Times New Roman" w:hAnsi="Times New Roman" w:cs="Times New Roman"/>
+          <w:sz w:val="24"/>
+          <w:szCs w:val="24"/>
+        </w:rPr>
+      </w:pPr>
+      <w:r>
+        <w:rPr>
+          <w:rFonts w:ascii="Times New Roman" w:eastAsia="Times New Roman" w:hAnsi="Times New Roman" w:cs="Times New Roman"/>
+          <w:sz w:val="24"/>
+          <w:szCs w:val="24"/>
+        </w:rPr>
+        <w:t>Prioritize unit tests, followed by API tests, and fewer UI tests.</w:t>
+      </w:r>
+    </w:p>
+    <w:p>
+      <w:pPr>
+        <w:spacing w:before="100" w:beforeAutospacing="1" w:after="100" w:afterAutospacing="1" w:line="240" w:lineRule="auto"/>
+        <w:rPr>
+          <w:rFonts w:ascii="Times New Roman" w:eastAsia="Times New Roman" w:hAnsi="Times New Roman" w:cs="Times New Roman"/>
+          <w:sz w:val="24"/>
+          <w:szCs w:val="24"/>
+        </w:rPr>
+      </w:pPr>
+      <w:r>
+        <w:rPr>
+          <w:rFonts w:ascii="Times New Roman" w:eastAsia="Times New Roman" w:hAnsi="Times New Roman" w:cs="Times New Roman"/>
+          <w:sz w:val="24"/>
+          <w:szCs w:val="24"/>
+        </w:rPr>
+        <w:t>Example: A social media app heavily relies on unit tests for user actions like posting and API tests for data retrieval.</w:t>
+      </w:r>
+    </w:p>
+    <w:p>
+      <w:pPr>
+        <w:spacing w:before="100" w:beforeAutospacing="1" w:after="100" w:afterAutospacing="1" w:line="240" w:lineRule="auto"/>
+        <w:rPr>
+          <w:rFonts w:ascii="Times New Roman" w:eastAsia="Times New Roman" w:hAnsi="Times New Roman" w:cs="Times New Roman"/>
+          <w:sz w:val="24"/>
+          <w:szCs w:val="24"/>
+        </w:rPr>
+      </w:pPr>
+      <w:proofErr w:type="gramStart"/>
+      <w:r>
+        <w:rPr>
+          <w:rFonts w:ascii="Times New Roman" w:eastAsia="Times New Roman" w:hAnsi="Symbol" w:cs="Times New Roman"/>
+          <w:sz w:val="24"/>
+          <w:szCs w:val="24"/>
+        </w:rPr>
+        <w:t></w:t>
+      </w:r>
+      <w:r>
+        <w:rPr>
+          <w:rFonts w:ascii="Times New Roman" w:eastAsia="Times New Roman" w:hAnsi="Times New Roman" w:cs="Times New Roman"/>
+          <w:sz w:val="24"/>
+          <w:szCs w:val="24"/>
+        </w:rPr>
+        <w:t xml:space="preserve">  How</w:t>
+      </w:r>
+      <w:proofErr w:type="gramEnd"/>
+      <w:r>
+        <w:rPr>
+          <w:rFonts w:ascii="Times New Roman" w:eastAsia="Times New Roman" w:hAnsi="Times New Roman" w:cs="Times New Roman"/>
+          <w:sz w:val="24"/>
+          <w:szCs w:val="24"/>
+        </w:rPr>
+        <w:t xml:space="preserve"> do you validate logs and system metrics during automated testing?</w:t>
+      </w:r>
+    </w:p>
+    <w:p>
+      <w:pPr>
+        <w:spacing w:before="100" w:beforeAutospacing="1" w:after="100" w:afterAutospacing="1" w:line="240" w:lineRule="auto"/>
+        <w:rPr>
+          <w:rFonts w:ascii="Times New Roman" w:eastAsia="Times New Roman" w:hAnsi="Times New Roman" w:cs="Times New Roman"/>
+          <w:sz w:val="24"/>
+          <w:szCs w:val="24"/>
+        </w:rPr>
+      </w:pPr>
+      <w:r>
+        <w:rPr>
+          <w:rFonts w:ascii="Times New Roman" w:eastAsia="Times New Roman" w:hAnsi="Times New Roman" w:cs="Times New Roman"/>
+          <w:sz w:val="24"/>
+          <w:szCs w:val="24"/>
+        </w:rPr>
+        <w:t xml:space="preserve">Use log monitoring tools like ELK Stack or </w:t>
+      </w:r>
+      <w:proofErr w:type="spellStart"/>
+      <w:r>
+        <w:rPr>
+          <w:rFonts w:ascii="Times New Roman" w:eastAsia="Times New Roman" w:hAnsi="Times New Roman" w:cs="Times New Roman"/>
+          <w:sz w:val="24"/>
+          <w:szCs w:val="24"/>
+        </w:rPr>
+        <w:t>CloudWatch</w:t>
+      </w:r>
+      <w:proofErr w:type="spellEnd"/>
+      <w:r>
+        <w:rPr>
+          <w:rFonts w:ascii="Times New Roman" w:eastAsia="Times New Roman" w:hAnsi="Times New Roman" w:cs="Times New Roman"/>
+          <w:sz w:val="24"/>
+          <w:szCs w:val="24"/>
+        </w:rPr>
+        <w:t xml:space="preserve"> to verify transactions.</w:t>
+      </w:r>
+    </w:p>
+    <w:p>
+      <w:pPr>
+        <w:spacing w:before="100" w:beforeAutospacing="1" w:after="100" w:afterAutospacing="1" w:line="240" w:lineRule="auto"/>
+        <w:rPr>
+          <w:rFonts w:ascii="Times New Roman" w:eastAsia="Times New Roman" w:hAnsi="Times New Roman" w:cs="Times New Roman"/>
+          <w:sz w:val="24"/>
+          <w:szCs w:val="24"/>
+        </w:rPr>
+      </w:pPr>
+      <w:r>
+        <w:rPr>
+          <w:rFonts w:ascii="Times New Roman" w:eastAsia="Times New Roman" w:hAnsi="Times New Roman" w:cs="Times New Roman"/>
+          <w:sz w:val="24"/>
+          <w:szCs w:val="24"/>
+        </w:rPr>
+        <w:t>Example: In an online payment system, checking logs for failed transactions helps detect processing errors.</w:t>
+      </w:r>
+    </w:p>
+    <w:p>
+      <w:pPr>
+        <w:spacing w:before="100" w:beforeAutospacing="1" w:after="100" w:afterAutospacing="1" w:line="240" w:lineRule="auto"/>
+        <w:rPr>
+          <w:rFonts w:ascii="Times New Roman" w:eastAsia="Times New Roman" w:hAnsi="Times New Roman" w:cs="Times New Roman"/>
+          <w:sz w:val="24"/>
+          <w:szCs w:val="24"/>
+        </w:rPr>
+      </w:pPr>
+    </w:p>
+    <w:p>
+      <w:pPr>
+        <w:spacing w:before="100" w:beforeAutospacing="1" w:after="100" w:afterAutospacing="1" w:line="240" w:lineRule="auto"/>
+        <w:rPr>
+          <w:rFonts w:ascii="Times New Roman" w:eastAsia="Times New Roman" w:hAnsi="Times New Roman" w:cs="Times New Roman"/>
+          <w:sz w:val="24"/>
+          <w:szCs w:val="24"/>
+        </w:rPr>
+      </w:pPr>
+      <w:r>
+        <w:rPr>
+          <w:rFonts w:ascii="Cambria Math" w:hAnsi="Cambria Math" w:cs="Cambria Math"/>
+          <w:sz w:val="21"/>
+          <w:szCs w:val="21"/>
+          <w:shd w:val="clear" w:color="auto" w:fill="FFFFFF"/>
+        </w:rPr>
+        <w:t>𝗥𝗲𝘀𝗽𝗼𝗻𝘀𝗲</w:t>
+      </w:r>
+      <w:r>
+        <w:rPr>
+          <w:rFonts w:ascii="Segoe UI" w:hAnsi="Segoe UI" w:cs="Segoe UI"/>
+          <w:sz w:val="21"/>
+          <w:szCs w:val="21"/>
+          <w:shd w:val="clear" w:color="auto" w:fill="FFFFFF"/>
+        </w:rPr>
+        <w:t xml:space="preserve"> </w:t>
+      </w:r>
+      <w:r>
+        <w:rPr>
+          <w:rFonts w:ascii="Cambria Math" w:hAnsi="Cambria Math" w:cs="Cambria Math"/>
+          <w:sz w:val="21"/>
+          <w:szCs w:val="21"/>
+          <w:shd w:val="clear" w:color="auto" w:fill="FFFFFF"/>
+        </w:rPr>
+        <w:t>𝗧𝗶𝗺𝗲</w:t>
+      </w:r>
+      <w:r>
+        <w:rPr>
+          <w:rFonts w:ascii="Segoe UI" w:hAnsi="Segoe UI" w:cs="Segoe UI"/>
+          <w:sz w:val="21"/>
+          <w:szCs w:val="21"/>
+          <w:shd w:val="clear" w:color="auto" w:fill="FFFFFF"/>
+        </w:rPr>
+        <w:t xml:space="preserve"> </w:t>
+      </w:r>
+      <w:r>
+        <w:rPr>
+          <w:rFonts w:ascii="Cambria Math" w:hAnsi="Cambria Math" w:cs="Cambria Math"/>
+          <w:sz w:val="21"/>
+          <w:szCs w:val="21"/>
+          <w:shd w:val="clear" w:color="auto" w:fill="FFFFFF"/>
+        </w:rPr>
+        <w:t>𝗧𝗲𝘀𝘁𝗶𝗻𝗴</w:t>
+      </w:r>
+      <w:r>
+        <w:rPr>
+          <w:rFonts w:ascii="Cambria Math" w:hAnsi="Cambria Math" w:cs="Cambria Math"/>
+          <w:sz w:val="21"/>
+          <w:szCs w:val="21"/>
+          <w:shd w:val="clear" w:color="auto" w:fill="FFFFFF"/>
+        </w:rPr>
+        <w:t xml:space="preserve"> - </w:t>
+      </w:r>
+      <w:r>
+        <w:rPr>
+          <w:rFonts w:ascii="Segoe UI" w:hAnsi="Segoe UI" w:cs="Segoe UI"/>
+          <w:sz w:val="21"/>
+          <w:szCs w:val="21"/>
+          <w:shd w:val="clear" w:color="auto" w:fill="FFFFFF"/>
+        </w:rPr>
+        <w:t>Ensure performance SLAs (e.g., &lt;200ms)</w:t>
+      </w:r>
+      <w:r>
+        <w:rPr>
+          <w:rFonts w:ascii="Segoe UI" w:hAnsi="Segoe UI" w:cs="Segoe UI"/>
+          <w:sz w:val="21"/>
+          <w:szCs w:val="21"/>
+          <w:bdr w:val="none" w:sz="0" w:space="0" w:color="auto" w:frame="1"/>
+        </w:rPr>
+        <w:br/>
+      </w:r>
+      <w:r>
+        <w:rPr>
+          <w:rFonts w:ascii="Segoe UI" w:hAnsi="Segoe UI" w:cs="Segoe UI"/>
+          <w:sz w:val="21"/>
+          <w:szCs w:val="21"/>
+          <w:shd w:val="clear" w:color="auto" w:fill="FFFFFF"/>
+        </w:rPr>
+        <w:t xml:space="preserve">-Use </w:t>
+      </w:r>
+      <w:proofErr w:type="spellStart"/>
+      <w:r>
+        <w:rPr>
+          <w:rFonts w:ascii="Segoe UI" w:hAnsi="Segoe UI" w:cs="Segoe UI"/>
+          <w:sz w:val="21"/>
+          <w:szCs w:val="21"/>
+          <w:shd w:val="clear" w:color="auto" w:fill="FFFFFF"/>
+        </w:rPr>
+        <w:t>JMeter</w:t>
+      </w:r>
+      <w:proofErr w:type="spellEnd"/>
+      <w:r>
+        <w:rPr>
+          <w:rFonts w:ascii="Segoe UI" w:hAnsi="Segoe UI" w:cs="Segoe UI"/>
+          <w:sz w:val="21"/>
+          <w:szCs w:val="21"/>
+          <w:shd w:val="clear" w:color="auto" w:fill="FFFFFF"/>
+        </w:rPr>
+        <w:t>/Postman/</w:t>
+      </w:r>
+      <w:proofErr w:type="spellStart"/>
+      <w:r>
+        <w:rPr>
+          <w:rFonts w:ascii="Segoe UI" w:hAnsi="Segoe UI" w:cs="Segoe UI"/>
+          <w:sz w:val="21"/>
+          <w:szCs w:val="21"/>
+          <w:shd w:val="clear" w:color="auto" w:fill="FFFFFF"/>
+        </w:rPr>
+        <w:t>Apidog</w:t>
+      </w:r>
+      <w:proofErr w:type="spellEnd"/>
+      <w:r>
+        <w:rPr>
+          <w:rFonts w:ascii="Segoe UI" w:hAnsi="Segoe UI" w:cs="Segoe UI"/>
+          <w:sz w:val="21"/>
+          <w:szCs w:val="21"/>
+          <w:shd w:val="clear" w:color="auto" w:fill="FFFFFF"/>
+        </w:rPr>
+        <w:t>: Measure response time under various loads.</w:t>
+      </w:r>
+      <w:r>
+        <w:rPr>
+          <w:rFonts w:ascii="Segoe UI" w:hAnsi="Segoe UI" w:cs="Segoe UI"/>
+          <w:sz w:val="21"/>
+          <w:szCs w:val="21"/>
+          <w:bdr w:val="none" w:sz="0" w:space="0" w:color="auto" w:frame="1"/>
+        </w:rPr>
+        <w:br/>
+      </w:r>
+      <w:r>
+        <w:rPr>
+          <w:rFonts w:ascii="Segoe UI" w:hAnsi="Segoe UI" w:cs="Segoe UI"/>
+          <w:sz w:val="21"/>
+          <w:szCs w:val="21"/>
+          <w:bdr w:val="none" w:sz="0" w:space="0" w:color="auto" w:frame="1"/>
+        </w:rPr>
+        <w:br/>
+      </w:r>
+      <w:r>
+        <w:rPr>
+          <w:rFonts w:ascii="Cambria Math" w:hAnsi="Cambria Math" w:cs="Cambria Math"/>
+          <w:sz w:val="21"/>
+          <w:szCs w:val="21"/>
+          <w:shd w:val="clear" w:color="auto" w:fill="FFFFFF"/>
+        </w:rPr>
+        <w:lastRenderedPageBreak/>
+        <w:t>𝗗𝗮𝘁𝗮</w:t>
+      </w:r>
+      <w:r>
+        <w:rPr>
+          <w:rFonts w:ascii="Segoe UI" w:hAnsi="Segoe UI" w:cs="Segoe UI"/>
+          <w:sz w:val="21"/>
+          <w:szCs w:val="21"/>
+          <w:shd w:val="clear" w:color="auto" w:fill="FFFFFF"/>
+        </w:rPr>
+        <w:t xml:space="preserve"> </w:t>
+      </w:r>
+      <w:r>
+        <w:rPr>
+          <w:rFonts w:ascii="Cambria Math" w:hAnsi="Cambria Math" w:cs="Cambria Math"/>
+          <w:sz w:val="21"/>
+          <w:szCs w:val="21"/>
+          <w:shd w:val="clear" w:color="auto" w:fill="FFFFFF"/>
+        </w:rPr>
+        <w:t>𝗩𝗮𝗹𝗶𝗱𝗮𝘁𝗶𝗼𝗻</w:t>
+      </w:r>
+      <w:r>
+        <w:rPr>
+          <w:rFonts w:ascii="Segoe UI" w:hAnsi="Segoe UI" w:cs="Segoe UI"/>
+          <w:sz w:val="21"/>
+          <w:szCs w:val="21"/>
+          <w:shd w:val="clear" w:color="auto" w:fill="FFFFFF"/>
+        </w:rPr>
+        <w:t xml:space="preserve"> </w:t>
+      </w:r>
+      <w:r>
+        <w:rPr>
+          <w:rFonts w:ascii="Cambria Math" w:hAnsi="Cambria Math" w:cs="Cambria Math"/>
+          <w:sz w:val="21"/>
+          <w:szCs w:val="21"/>
+          <w:shd w:val="clear" w:color="auto" w:fill="FFFFFF"/>
+        </w:rPr>
+        <w:t>𝗶𝗻</w:t>
+      </w:r>
+      <w:r>
+        <w:rPr>
+          <w:rFonts w:ascii="Segoe UI" w:hAnsi="Segoe UI" w:cs="Segoe UI"/>
+          <w:sz w:val="21"/>
+          <w:szCs w:val="21"/>
+          <w:shd w:val="clear" w:color="auto" w:fill="FFFFFF"/>
+        </w:rPr>
+        <w:t xml:space="preserve"> </w:t>
+      </w:r>
+      <w:r>
+        <w:rPr>
+          <w:rFonts w:ascii="Cambria Math" w:hAnsi="Cambria Math" w:cs="Cambria Math"/>
+          <w:sz w:val="21"/>
+          <w:szCs w:val="21"/>
+          <w:shd w:val="clear" w:color="auto" w:fill="FFFFFF"/>
+        </w:rPr>
+        <w:t>𝗥𝗲𝘀𝗽𝗼𝗻𝘀𝗲</w:t>
+      </w:r>
+      <w:r>
+        <w:rPr>
+          <w:rFonts w:ascii="Cambria Math" w:hAnsi="Cambria Math" w:cs="Cambria Math"/>
+          <w:sz w:val="21"/>
+          <w:szCs w:val="21"/>
+          <w:shd w:val="clear" w:color="auto" w:fill="FFFFFF"/>
+        </w:rPr>
+        <w:t xml:space="preserve"> - </w:t>
+      </w:r>
+      <w:r>
+        <w:rPr>
+          <w:rFonts w:ascii="Segoe UI" w:hAnsi="Segoe UI" w:cs="Segoe UI"/>
+          <w:sz w:val="21"/>
+          <w:szCs w:val="21"/>
+          <w:shd w:val="clear" w:color="auto" w:fill="FFFFFF"/>
+        </w:rPr>
+        <w:t>Verify correct data types &amp; values:</w:t>
+      </w:r>
+      <w:r>
+        <w:rPr>
+          <w:rFonts w:ascii="Segoe UI" w:hAnsi="Segoe UI" w:cs="Segoe UI"/>
+          <w:sz w:val="21"/>
+          <w:szCs w:val="21"/>
+          <w:bdr w:val="none" w:sz="0" w:space="0" w:color="auto" w:frame="1"/>
+        </w:rPr>
+        <w:br/>
+      </w:r>
+      <w:r>
+        <w:rPr>
+          <w:rFonts w:ascii="Segoe UI" w:hAnsi="Segoe UI" w:cs="Segoe UI"/>
+          <w:sz w:val="21"/>
+          <w:szCs w:val="21"/>
+          <w:shd w:val="clear" w:color="auto" w:fill="FFFFFF"/>
+        </w:rPr>
+        <w:t>-Use JSON Schema Validation/Postman: Validate required fields &amp; data consistency.</w:t>
+      </w:r>
+      <w:r>
+        <w:rPr>
+          <w:rFonts w:ascii="Segoe UI" w:hAnsi="Segoe UI" w:cs="Segoe UI"/>
+          <w:sz w:val="21"/>
+          <w:szCs w:val="21"/>
+          <w:bdr w:val="none" w:sz="0" w:space="0" w:color="auto" w:frame="1"/>
+        </w:rPr>
+        <w:br/>
+      </w:r>
+      <w:r>
+        <w:rPr>
+          <w:rFonts w:ascii="Segoe UI" w:hAnsi="Segoe UI" w:cs="Segoe UI"/>
+          <w:sz w:val="21"/>
+          <w:szCs w:val="21"/>
+          <w:bdr w:val="none" w:sz="0" w:space="0" w:color="auto" w:frame="1"/>
+        </w:rPr>
+        <w:br/>
+      </w:r>
+      <w:r>
+        <w:rPr>
+          <w:rFonts w:ascii="Cambria Math" w:hAnsi="Cambria Math" w:cs="Cambria Math"/>
+          <w:sz w:val="21"/>
+          <w:szCs w:val="21"/>
+          <w:shd w:val="clear" w:color="auto" w:fill="FFFFFF"/>
+        </w:rPr>
+        <w:t>𝗘𝗿𝗿𝗼𝗿</w:t>
+      </w:r>
+      <w:r>
+        <w:rPr>
+          <w:rFonts w:ascii="Segoe UI" w:hAnsi="Segoe UI" w:cs="Segoe UI"/>
+          <w:sz w:val="21"/>
+          <w:szCs w:val="21"/>
+          <w:shd w:val="clear" w:color="auto" w:fill="FFFFFF"/>
+        </w:rPr>
+        <w:t xml:space="preserve"> </w:t>
+      </w:r>
+      <w:r>
+        <w:rPr>
+          <w:rFonts w:ascii="Cambria Math" w:hAnsi="Cambria Math" w:cs="Cambria Math"/>
+          <w:sz w:val="21"/>
+          <w:szCs w:val="21"/>
+          <w:shd w:val="clear" w:color="auto" w:fill="FFFFFF"/>
+        </w:rPr>
+        <w:t>𝗛𝗮𝗻𝗱𝗹𝗶𝗻𝗴</w:t>
+      </w:r>
+      <w:r>
+        <w:rPr>
+          <w:rFonts w:ascii="Segoe UI" w:hAnsi="Segoe UI" w:cs="Segoe UI"/>
+          <w:sz w:val="21"/>
+          <w:szCs w:val="21"/>
+          <w:shd w:val="clear" w:color="auto" w:fill="FFFFFF"/>
+        </w:rPr>
+        <w:t xml:space="preserve"> &amp; </w:t>
+      </w:r>
+      <w:r>
+        <w:rPr>
+          <w:rFonts w:ascii="Cambria Math" w:hAnsi="Cambria Math" w:cs="Cambria Math"/>
+          <w:sz w:val="21"/>
+          <w:szCs w:val="21"/>
+          <w:shd w:val="clear" w:color="auto" w:fill="FFFFFF"/>
+        </w:rPr>
+        <w:t>𝗠𝗲𝘀𝘀𝗮𝗴𝗲𝘀</w:t>
+      </w:r>
+      <w:r>
+        <w:rPr>
+          <w:rFonts w:ascii="Cambria Math" w:hAnsi="Cambria Math" w:cs="Cambria Math"/>
+          <w:sz w:val="21"/>
+          <w:szCs w:val="21"/>
+          <w:shd w:val="clear" w:color="auto" w:fill="FFFFFF"/>
+        </w:rPr>
+        <w:t xml:space="preserve"> - </w:t>
+      </w:r>
+      <w:r>
+        <w:rPr>
+          <w:rFonts w:ascii="Segoe UI" w:hAnsi="Segoe UI" w:cs="Segoe UI"/>
+          <w:sz w:val="21"/>
+          <w:szCs w:val="21"/>
+          <w:shd w:val="clear" w:color="auto" w:fill="FFFFFF"/>
+        </w:rPr>
+        <w:t>Check meaningful error responses:</w:t>
+      </w:r>
+      <w:r>
+        <w:rPr>
+          <w:rFonts w:ascii="Segoe UI" w:hAnsi="Segoe UI" w:cs="Segoe UI"/>
+          <w:sz w:val="21"/>
+          <w:szCs w:val="21"/>
+          <w:bdr w:val="none" w:sz="0" w:space="0" w:color="auto" w:frame="1"/>
+        </w:rPr>
+        <w:br/>
+      </w:r>
+      <w:r>
+        <w:rPr>
+          <w:rFonts w:ascii="Segoe UI" w:hAnsi="Segoe UI" w:cs="Segoe UI"/>
+          <w:sz w:val="21"/>
+          <w:szCs w:val="21"/>
+          <w:shd w:val="clear" w:color="auto" w:fill="FFFFFF"/>
+        </w:rPr>
+        <w:t>-Send invalid data: Ensure proper messages for missing parameters, incorrect payloads.</w:t>
+      </w:r>
+      <w:r>
+        <w:rPr>
+          <w:rFonts w:ascii="Segoe UI" w:hAnsi="Segoe UI" w:cs="Segoe UI"/>
+          <w:sz w:val="21"/>
+          <w:szCs w:val="21"/>
+          <w:bdr w:val="none" w:sz="0" w:space="0" w:color="auto" w:frame="1"/>
+        </w:rPr>
+        <w:br/>
+      </w:r>
+      <w:r>
+        <w:rPr>
+          <w:rFonts w:ascii="Segoe UI" w:hAnsi="Segoe UI" w:cs="Segoe UI"/>
+          <w:sz w:val="21"/>
+          <w:szCs w:val="21"/>
+          <w:bdr w:val="none" w:sz="0" w:space="0" w:color="auto" w:frame="1"/>
+        </w:rPr>
+        <w:br/>
+      </w:r>
+      <w:r>
+        <w:rPr>
+          <w:rFonts w:ascii="Cambria Math" w:hAnsi="Cambria Math" w:cs="Cambria Math"/>
+          <w:sz w:val="21"/>
+          <w:szCs w:val="21"/>
+          <w:shd w:val="clear" w:color="auto" w:fill="FFFFFF"/>
+        </w:rPr>
+        <w:t>𝗔𝘂𝘁𝗵𝗲𝗻𝘁𝗶𝗰𝗮𝘁𝗶𝗼𝗻</w:t>
+      </w:r>
+      <w:r>
+        <w:rPr>
+          <w:rFonts w:ascii="Segoe UI" w:hAnsi="Segoe UI" w:cs="Segoe UI"/>
+          <w:sz w:val="21"/>
+          <w:szCs w:val="21"/>
+          <w:shd w:val="clear" w:color="auto" w:fill="FFFFFF"/>
+        </w:rPr>
+        <w:t xml:space="preserve"> &amp; </w:t>
+      </w:r>
+      <w:r>
+        <w:rPr>
+          <w:rFonts w:ascii="Cambria Math" w:hAnsi="Cambria Math" w:cs="Cambria Math"/>
+          <w:sz w:val="21"/>
+          <w:szCs w:val="21"/>
+          <w:shd w:val="clear" w:color="auto" w:fill="FFFFFF"/>
+        </w:rPr>
+        <w:t>𝗔𝘂𝘁𝗵𝗼𝗿𝗶𝘇𝗮𝘁𝗶𝗼𝗻</w:t>
+      </w:r>
+      <w:r>
+        <w:rPr>
+          <w:rFonts w:ascii="Cambria Math" w:hAnsi="Cambria Math" w:cs="Cambria Math"/>
+          <w:sz w:val="21"/>
+          <w:szCs w:val="21"/>
+          <w:shd w:val="clear" w:color="auto" w:fill="FFFFFF"/>
+        </w:rPr>
+        <w:t xml:space="preserve"> - </w:t>
+      </w:r>
+      <w:r>
+        <w:rPr>
+          <w:rFonts w:ascii="Segoe UI" w:hAnsi="Segoe UI" w:cs="Segoe UI"/>
+          <w:sz w:val="21"/>
+          <w:szCs w:val="21"/>
+          <w:shd w:val="clear" w:color="auto" w:fill="FFFFFF"/>
+        </w:rPr>
+        <w:t>Secure API access</w:t>
+      </w:r>
+      <w:proofErr w:type="gramStart"/>
+      <w:r>
+        <w:rPr>
+          <w:rFonts w:ascii="Segoe UI" w:hAnsi="Segoe UI" w:cs="Segoe UI"/>
+          <w:sz w:val="21"/>
+          <w:szCs w:val="21"/>
+          <w:shd w:val="clear" w:color="auto" w:fill="FFFFFF"/>
+        </w:rPr>
+        <w:t>:</w:t>
+      </w:r>
+      <w:proofErr w:type="gramEnd"/>
+      <w:r>
+        <w:rPr>
+          <w:rFonts w:ascii="Segoe UI" w:hAnsi="Segoe UI" w:cs="Segoe UI"/>
+          <w:sz w:val="21"/>
+          <w:szCs w:val="21"/>
+          <w:bdr w:val="none" w:sz="0" w:space="0" w:color="auto" w:frame="1"/>
+        </w:rPr>
+        <w:br/>
+      </w:r>
+      <w:r>
+        <w:rPr>
+          <w:rFonts w:ascii="Segoe UI" w:hAnsi="Segoe UI" w:cs="Segoe UI"/>
+          <w:sz w:val="21"/>
+          <w:szCs w:val="21"/>
+          <w:shd w:val="clear" w:color="auto" w:fill="FFFFFF"/>
+        </w:rPr>
+        <w:t>Test valid/invalid tokens &amp; role-based access: Ensure 401 Unauthorized and 403 Forbidden work correctly.</w:t>
+      </w:r>
+      <w:r>
+        <w:rPr>
+          <w:rFonts w:ascii="Segoe UI" w:hAnsi="Segoe UI" w:cs="Segoe UI"/>
+          <w:sz w:val="21"/>
+          <w:szCs w:val="21"/>
+          <w:bdr w:val="none" w:sz="0" w:space="0" w:color="auto" w:frame="1"/>
+        </w:rPr>
+        <w:br/>
+      </w:r>
+      <w:r>
+        <w:rPr>
+          <w:rFonts w:ascii="Segoe UI" w:hAnsi="Segoe UI" w:cs="Segoe UI"/>
+          <w:sz w:val="21"/>
+          <w:szCs w:val="21"/>
+          <w:bdr w:val="none" w:sz="0" w:space="0" w:color="auto" w:frame="1"/>
+        </w:rPr>
+        <w:br/>
+      </w:r>
+      <w:r>
+        <w:rPr>
+          <w:rFonts w:ascii="Cambria Math" w:hAnsi="Cambria Math" w:cs="Cambria Math"/>
+          <w:sz w:val="21"/>
+          <w:szCs w:val="21"/>
+          <w:shd w:val="clear" w:color="auto" w:fill="FFFFFF"/>
+        </w:rPr>
+        <w:t>𝗕𝗼𝘂𝗻𝗱𝗮𝗿𝘆</w:t>
+      </w:r>
+      <w:r>
+        <w:rPr>
+          <w:rFonts w:ascii="Segoe UI" w:hAnsi="Segoe UI" w:cs="Segoe UI"/>
+          <w:sz w:val="21"/>
+          <w:szCs w:val="21"/>
+          <w:shd w:val="clear" w:color="auto" w:fill="FFFFFF"/>
+        </w:rPr>
+        <w:t xml:space="preserve"> </w:t>
+      </w:r>
+      <w:r>
+        <w:rPr>
+          <w:rFonts w:ascii="Cambria Math" w:hAnsi="Cambria Math" w:cs="Cambria Math"/>
+          <w:sz w:val="21"/>
+          <w:szCs w:val="21"/>
+          <w:shd w:val="clear" w:color="auto" w:fill="FFFFFF"/>
+        </w:rPr>
+        <w:t>𝗧𝗲𝘀𝘁𝗶𝗻𝗴</w:t>
+      </w:r>
+      <w:r>
+        <w:rPr>
+          <w:rFonts w:ascii="Cambria Math" w:hAnsi="Cambria Math" w:cs="Cambria Math"/>
+          <w:sz w:val="21"/>
+          <w:szCs w:val="21"/>
+          <w:shd w:val="clear" w:color="auto" w:fill="FFFFFF"/>
+        </w:rPr>
+        <w:t xml:space="preserve"> - </w:t>
+      </w:r>
+      <w:r>
+        <w:rPr>
+          <w:rFonts w:ascii="Segoe UI" w:hAnsi="Segoe UI" w:cs="Segoe UI"/>
+          <w:sz w:val="21"/>
+          <w:szCs w:val="21"/>
+          <w:shd w:val="clear" w:color="auto" w:fill="FFFFFF"/>
+        </w:rPr>
+        <w:t>Check API behavior with edge values:</w:t>
+      </w:r>
+      <w:r>
+        <w:rPr>
+          <w:rFonts w:ascii="Segoe UI" w:hAnsi="Segoe UI" w:cs="Segoe UI"/>
+          <w:sz w:val="21"/>
+          <w:szCs w:val="21"/>
+          <w:bdr w:val="none" w:sz="0" w:space="0" w:color="auto" w:frame="1"/>
+        </w:rPr>
+        <w:br/>
+      </w:r>
+      <w:r>
+        <w:rPr>
+          <w:rFonts w:ascii="Segoe UI" w:hAnsi="Segoe UI" w:cs="Segoe UI"/>
+          <w:sz w:val="21"/>
+          <w:szCs w:val="21"/>
+          <w:shd w:val="clear" w:color="auto" w:fill="FFFFFF"/>
+        </w:rPr>
+        <w:t>-Pass extreme inputs (empty strings, min/max values) to verify handling.</w:t>
+      </w:r>
+      <w:r>
+        <w:rPr>
+          <w:rFonts w:ascii="Segoe UI" w:hAnsi="Segoe UI" w:cs="Segoe UI"/>
+          <w:sz w:val="21"/>
+          <w:szCs w:val="21"/>
+          <w:bdr w:val="none" w:sz="0" w:space="0" w:color="auto" w:frame="1"/>
+        </w:rPr>
+        <w:br/>
+      </w:r>
+      <w:r>
+        <w:rPr>
+          <w:rFonts w:ascii="Segoe UI" w:hAnsi="Segoe UI" w:cs="Segoe UI"/>
+          <w:sz w:val="21"/>
+          <w:szCs w:val="21"/>
+          <w:bdr w:val="none" w:sz="0" w:space="0" w:color="auto" w:frame="1"/>
+        </w:rPr>
+        <w:br/>
+      </w:r>
+      <w:r>
+        <w:rPr>
+          <w:rFonts w:ascii="Cambria Math" w:hAnsi="Cambria Math" w:cs="Cambria Math"/>
+          <w:sz w:val="21"/>
+          <w:szCs w:val="21"/>
+          <w:shd w:val="clear" w:color="auto" w:fill="FFFFFF"/>
+        </w:rPr>
+        <w:t>𝗥𝗮𝘁𝗲</w:t>
+      </w:r>
+      <w:r>
+        <w:rPr>
+          <w:rFonts w:ascii="Segoe UI" w:hAnsi="Segoe UI" w:cs="Segoe UI"/>
+          <w:sz w:val="21"/>
+          <w:szCs w:val="21"/>
+          <w:shd w:val="clear" w:color="auto" w:fill="FFFFFF"/>
+        </w:rPr>
+        <w:t xml:space="preserve"> </w:t>
+      </w:r>
+      <w:r>
+        <w:rPr>
+          <w:rFonts w:ascii="Cambria Math" w:hAnsi="Cambria Math" w:cs="Cambria Math"/>
+          <w:sz w:val="21"/>
+          <w:szCs w:val="21"/>
+          <w:shd w:val="clear" w:color="auto" w:fill="FFFFFF"/>
+        </w:rPr>
+        <w:t>𝗟𝗶</w:t>
+      </w:r>
+      <w:r>
+        <w:rPr>
+          <w:rFonts w:ascii="Cambria Math" w:hAnsi="Cambria Math" w:cs="Cambria Math"/>
+          <w:sz w:val="21"/>
+          <w:szCs w:val="21"/>
+          <w:shd w:val="clear" w:color="auto" w:fill="FFFFFF"/>
+        </w:rPr>
+        <w:t>𝗺𝗶𝘁𝗶𝗻𝗴</w:t>
+      </w:r>
+      <w:r>
+        <w:rPr>
+          <w:rFonts w:ascii="Segoe UI" w:hAnsi="Segoe UI" w:cs="Segoe UI"/>
+          <w:sz w:val="21"/>
+          <w:szCs w:val="21"/>
+          <w:shd w:val="clear" w:color="auto" w:fill="FFFFFF"/>
+        </w:rPr>
+        <w:t xml:space="preserve"> &amp; </w:t>
+      </w:r>
+      <w:r>
+        <w:rPr>
+          <w:rFonts w:ascii="Cambria Math" w:hAnsi="Cambria Math" w:cs="Cambria Math"/>
+          <w:sz w:val="21"/>
+          <w:szCs w:val="21"/>
+          <w:shd w:val="clear" w:color="auto" w:fill="FFFFFF"/>
+        </w:rPr>
+        <w:t>𝗧𝗵𝗿𝗼𝘁𝘁𝗹𝗶𝗻𝗴</w:t>
+      </w:r>
+      <w:r>
+        <w:rPr>
+          <w:rFonts w:ascii="Cambria Math" w:hAnsi="Cambria Math" w:cs="Cambria Math"/>
+          <w:sz w:val="21"/>
+          <w:szCs w:val="21"/>
+          <w:shd w:val="clear" w:color="auto" w:fill="FFFFFF"/>
+        </w:rPr>
+        <w:t xml:space="preserve"> - </w:t>
+      </w:r>
+      <w:r>
+        <w:rPr>
+          <w:rFonts w:ascii="Segoe UI" w:hAnsi="Segoe UI" w:cs="Segoe UI"/>
+          <w:sz w:val="21"/>
+          <w:szCs w:val="21"/>
+          <w:shd w:val="clear" w:color="auto" w:fill="FFFFFF"/>
+        </w:rPr>
+        <w:t>Test API rate enforcement:</w:t>
+      </w:r>
+      <w:r>
+        <w:rPr>
+          <w:rFonts w:ascii="Segoe UI" w:hAnsi="Segoe UI" w:cs="Segoe UI"/>
+          <w:sz w:val="21"/>
+          <w:szCs w:val="21"/>
+          <w:bdr w:val="none" w:sz="0" w:space="0" w:color="auto" w:frame="1"/>
+        </w:rPr>
+        <w:br/>
+      </w:r>
+      <w:r>
+        <w:rPr>
+          <w:rFonts w:ascii="Segoe UI" w:hAnsi="Segoe UI" w:cs="Segoe UI"/>
+          <w:sz w:val="21"/>
+          <w:szCs w:val="21"/>
+          <w:shd w:val="clear" w:color="auto" w:fill="FFFFFF"/>
+        </w:rPr>
+        <w:t>-Send multiple requests rapidly: Expect 429 Too Many Requests when limits are exceeded.</w:t>
+      </w:r>
+      <w:r>
+        <w:rPr>
+          <w:rFonts w:ascii="Segoe UI" w:hAnsi="Segoe UI" w:cs="Segoe UI"/>
+          <w:sz w:val="21"/>
+          <w:szCs w:val="21"/>
+          <w:bdr w:val="none" w:sz="0" w:space="0" w:color="auto" w:frame="1"/>
+        </w:rPr>
+        <w:br/>
+      </w:r>
+      <w:r>
+        <w:rPr>
+          <w:rFonts w:ascii="Segoe UI" w:hAnsi="Segoe UI" w:cs="Segoe UI"/>
+          <w:sz w:val="21"/>
+          <w:szCs w:val="21"/>
+          <w:bdr w:val="none" w:sz="0" w:space="0" w:color="auto" w:frame="1"/>
+        </w:rPr>
+        <w:br/>
+      </w:r>
+      <w:r>
+        <w:rPr>
+          <w:rFonts w:ascii="Cambria Math" w:hAnsi="Cambria Math" w:cs="Cambria Math"/>
+          <w:sz w:val="21"/>
+          <w:szCs w:val="21"/>
+          <w:shd w:val="clear" w:color="auto" w:fill="FFFFFF"/>
+        </w:rPr>
+        <w:t>𝗔𝗣𝗜</w:t>
+      </w:r>
+      <w:r>
+        <w:rPr>
+          <w:rFonts w:ascii="Segoe UI" w:hAnsi="Segoe UI" w:cs="Segoe UI"/>
+          <w:sz w:val="21"/>
+          <w:szCs w:val="21"/>
+          <w:shd w:val="clear" w:color="auto" w:fill="FFFFFF"/>
+        </w:rPr>
+        <w:t xml:space="preserve"> </w:t>
+      </w:r>
+      <w:r>
+        <w:rPr>
+          <w:rFonts w:ascii="Cambria Math" w:hAnsi="Cambria Math" w:cs="Cambria Math"/>
+          <w:sz w:val="21"/>
+          <w:szCs w:val="21"/>
+          <w:shd w:val="clear" w:color="auto" w:fill="FFFFFF"/>
+        </w:rPr>
+        <w:t>𝗟𝗼𝗮𝗱</w:t>
+      </w:r>
+      <w:r>
+        <w:rPr>
+          <w:rFonts w:ascii="Segoe UI" w:hAnsi="Segoe UI" w:cs="Segoe UI"/>
+          <w:sz w:val="21"/>
+          <w:szCs w:val="21"/>
+          <w:shd w:val="clear" w:color="auto" w:fill="FFFFFF"/>
+        </w:rPr>
+        <w:t xml:space="preserve"> </w:t>
+      </w:r>
+      <w:r>
+        <w:rPr>
+          <w:rFonts w:ascii="Cambria Math" w:hAnsi="Cambria Math" w:cs="Cambria Math"/>
+          <w:sz w:val="21"/>
+          <w:szCs w:val="21"/>
+          <w:shd w:val="clear" w:color="auto" w:fill="FFFFFF"/>
+        </w:rPr>
+        <w:t>𝗧𝗲𝘀𝘁𝗶𝗻𝗴</w:t>
+      </w:r>
+      <w:r>
+        <w:rPr>
+          <w:rFonts w:ascii="Cambria Math" w:hAnsi="Cambria Math" w:cs="Cambria Math"/>
+          <w:sz w:val="21"/>
+          <w:szCs w:val="21"/>
+          <w:shd w:val="clear" w:color="auto" w:fill="FFFFFF"/>
+        </w:rPr>
+        <w:t xml:space="preserve"> - </w:t>
+      </w:r>
+      <w:r>
+        <w:rPr>
+          <w:rFonts w:ascii="Segoe UI" w:hAnsi="Segoe UI" w:cs="Segoe UI"/>
+          <w:sz w:val="21"/>
+          <w:szCs w:val="21"/>
+          <w:shd w:val="clear" w:color="auto" w:fill="FFFFFF"/>
+        </w:rPr>
+        <w:t>Ensure stability under high load</w:t>
+      </w:r>
+      <w:proofErr w:type="gramStart"/>
+      <w:r>
+        <w:rPr>
+          <w:rFonts w:ascii="Segoe UI" w:hAnsi="Segoe UI" w:cs="Segoe UI"/>
+          <w:sz w:val="21"/>
+          <w:szCs w:val="21"/>
+          <w:shd w:val="clear" w:color="auto" w:fill="FFFFFF"/>
+        </w:rPr>
+        <w:t>:</w:t>
+      </w:r>
+      <w:proofErr w:type="gramEnd"/>
+      <w:r>
+        <w:rPr>
+          <w:rFonts w:ascii="Segoe UI" w:hAnsi="Segoe UI" w:cs="Segoe UI"/>
+          <w:sz w:val="21"/>
+          <w:szCs w:val="21"/>
+          <w:bdr w:val="none" w:sz="0" w:space="0" w:color="auto" w:frame="1"/>
+        </w:rPr>
+        <w:br/>
+      </w:r>
+      <w:r>
+        <w:rPr>
+          <w:rFonts w:ascii="Segoe UI" w:hAnsi="Segoe UI" w:cs="Segoe UI"/>
+          <w:sz w:val="21"/>
+          <w:szCs w:val="21"/>
+          <w:shd w:val="clear" w:color="auto" w:fill="FFFFFF"/>
+        </w:rPr>
+        <w:t xml:space="preserve">Use </w:t>
+      </w:r>
+      <w:proofErr w:type="spellStart"/>
+      <w:r>
+        <w:rPr>
+          <w:rFonts w:ascii="Segoe UI" w:hAnsi="Segoe UI" w:cs="Segoe UI"/>
+          <w:sz w:val="21"/>
+          <w:szCs w:val="21"/>
+          <w:shd w:val="clear" w:color="auto" w:fill="FFFFFF"/>
+        </w:rPr>
+        <w:t>JMeter</w:t>
+      </w:r>
+      <w:proofErr w:type="spellEnd"/>
+      <w:r>
+        <w:rPr>
+          <w:rFonts w:ascii="Segoe UI" w:hAnsi="Segoe UI" w:cs="Segoe UI"/>
+          <w:sz w:val="21"/>
+          <w:szCs w:val="21"/>
+          <w:shd w:val="clear" w:color="auto" w:fill="FFFFFF"/>
+        </w:rPr>
+        <w:t>, Gatling, k6: Simulate concurrent users &amp; analyze performance.</w:t>
+      </w:r>
+      <w:r>
+        <w:rPr>
+          <w:rFonts w:ascii="Segoe UI" w:hAnsi="Segoe UI" w:cs="Segoe UI"/>
+          <w:sz w:val="21"/>
+          <w:szCs w:val="21"/>
+          <w:bdr w:val="none" w:sz="0" w:space="0" w:color="auto" w:frame="1"/>
+        </w:rPr>
+        <w:br/>
+      </w:r>
+      <w:r>
+        <w:rPr>
+          <w:rFonts w:ascii="Segoe UI" w:hAnsi="Segoe UI" w:cs="Segoe UI"/>
+          <w:sz w:val="21"/>
+          <w:szCs w:val="21"/>
+          <w:bdr w:val="none" w:sz="0" w:space="0" w:color="auto" w:frame="1"/>
+        </w:rPr>
+        <w:br/>
+      </w:r>
       <w:bookmarkStart w:id="0" w:name="_GoBack"/>
       <w:bookmarkEnd w:id="0"/>
     </w:p>
-    <w:p>
-      <w:pPr>
-        <w:pStyle w:val="NormalWeb"/>
-        <w:shd w:val="clear" w:color="auto" w:fill="FFFFFF"/>
-        <w:spacing w:before="0" w:beforeAutospacing="0" w:after="375" w:afterAutospacing="0"/>
-        <w:textAlignment w:val="baseline"/>
-        <w:rPr>
-          <w:rFonts w:ascii="Helvetica" w:hAnsi="Helvetica" w:cs="Helvetica"/>
-          <w:color w:val="4D4D4D"/>
-        </w:rPr>
-      </w:pPr>
-    </w:p>
-    <w:p>
-      <w:pPr>
-        <w:pStyle w:val="NormalWeb"/>
-        <w:shd w:val="clear" w:color="auto" w:fill="FFFFFF"/>
-        <w:spacing w:before="0" w:beforeAutospacing="0" w:after="375" w:afterAutospacing="0"/>
-        <w:textAlignment w:val="baseline"/>
-        <w:rPr>
-          <w:rFonts w:ascii="Helvetica" w:hAnsi="Helvetica" w:cs="Helvetica"/>
-          <w:color w:val="4D4D4D"/>
-        </w:rPr>
-      </w:pPr>
-    </w:p>
-    <w:p>
-      <w:pPr>
-        <w:pStyle w:val="NormalWeb"/>
-        <w:shd w:val="clear" w:color="auto" w:fill="FFFFFF"/>
-        <w:spacing w:before="0" w:beforeAutospacing="0" w:after="375" w:afterAutospacing="0"/>
-        <w:textAlignment w:val="baseline"/>
-        <w:rPr>
-          <w:rFonts w:ascii="Helvetica" w:hAnsi="Helvetica" w:cs="Helvetica"/>
-          <w:color w:val="4D4D4D"/>
-        </w:rPr>
-      </w:pPr>
-    </w:p>
-    <w:p>
-      <w:pPr>
-        <w:pStyle w:val="NormalWeb"/>
-        <w:shd w:val="clear" w:color="auto" w:fill="FFFFFF"/>
-        <w:spacing w:before="0" w:beforeAutospacing="0" w:after="375" w:afterAutospacing="0"/>
-        <w:textAlignment w:val="baseline"/>
-        <w:rPr>
-          <w:rFonts w:ascii="Helvetica" w:hAnsi="Helvetica" w:cs="Helvetica"/>
-          <w:color w:val="4D4D4D"/>
-        </w:rPr>
-      </w:pPr>
-    </w:p>
-    <w:p>
-      <w:pPr>
-        <w:pStyle w:val="NormalWeb"/>
-        <w:shd w:val="clear" w:color="auto" w:fill="FFFFFF"/>
-        <w:spacing w:before="0" w:beforeAutospacing="0" w:after="375" w:afterAutospacing="0"/>
-        <w:textAlignment w:val="baseline"/>
-        <w:rPr>
-          <w:rFonts w:ascii="Helvetica" w:hAnsi="Helvetica" w:cs="Helvetica"/>
-          <w:color w:val="4D4D4D"/>
-        </w:rPr>
-      </w:pPr>
-    </w:p>
-    <w:p>
-      <w:pPr>
-        <w:pStyle w:val="NormalWeb"/>
-        <w:shd w:val="clear" w:color="auto" w:fill="FFFFFF"/>
-        <w:spacing w:before="0" w:beforeAutospacing="0" w:after="0" w:afterAutospacing="0"/>
-        <w:textAlignment w:val="baseline"/>
-        <w:rPr>
-          <w:rFonts w:ascii="Helvetica" w:hAnsi="Helvetica" w:cs="Helvetica"/>
-          <w:color w:val="4D4D4D"/>
-        </w:rPr>
-      </w:pPr>
-    </w:p>
-    <w:p>
-      <w:pPr>
-        <w:shd w:val="clear" w:color="auto" w:fill="FFFFFF"/>
-        <w:spacing w:after="375" w:line="240" w:lineRule="auto"/>
-        <w:textAlignment w:val="baseline"/>
-        <w:rPr>
-          <w:rFonts w:ascii="Helvetica" w:eastAsia="Times New Roman" w:hAnsi="Helvetica" w:cs="Helvetica"/>
-          <w:color w:val="4D4D4D"/>
-          <w:sz w:val="24"/>
-          <w:szCs w:val="24"/>
-        </w:rPr>
-      </w:pPr>
-    </w:p>
-    <w:p>
-      <w:pPr>
-        <w:shd w:val="clear" w:color="auto" w:fill="FFFFFF"/>
-        <w:spacing w:after="375" w:line="240" w:lineRule="auto"/>
-        <w:textAlignment w:val="baseline"/>
-        <w:rPr>
-          <w:rFonts w:ascii="Helvetica" w:eastAsia="Times New Roman" w:hAnsi="Helvetica" w:cs="Helvetica"/>
-          <w:color w:val="4D4D4D"/>
-          <w:sz w:val="24"/>
-          <w:szCs w:val="24"/>
-        </w:rPr>
-      </w:pPr>
-    </w:p>
-    <w:p>
-      <w:pPr>
-        <w:shd w:val="clear" w:color="auto" w:fill="FFFFFF"/>
-        <w:spacing w:after="375" w:line="240" w:lineRule="auto"/>
-        <w:textAlignment w:val="baseline"/>
-        <w:rPr>
-          <w:rFonts w:ascii="Helvetica" w:eastAsia="Times New Roman" w:hAnsi="Helvetica" w:cs="Helvetica"/>
-          <w:color w:val="4D4D4D"/>
-          <w:sz w:val="24"/>
-          <w:szCs w:val="24"/>
-        </w:rPr>
-      </w:pPr>
-    </w:p>
-    <w:p/>
     <w:sectPr>
       <w:pgSz w:w="12240" w:h="15840"/>
       <w:pgMar w:top="1440" w:right="1440" w:bottom="1440" w:left="1440" w:header="720" w:footer="720" w:gutter="0"/>
@@ -3688,6 +5399,119 @@
 <file path=word/numbering.xml><?xml version="1.0" encoding="utf-8"?>
 <w:numbering xmlns:wpc="http://schemas.microsoft.com/office/word/2010/wordprocessingCanvas" xmlns:mc="http://schemas.openxmlformats.org/markup-compatibility/2006" xmlns:o="urn:schemas-microsoft-com:office:office" xmlns:r="http://schemas.openxmlformats.org/officeDocument/2006/relationships" xmlns:m="http://schemas.openxmlformats.org/officeDocument/2006/math" xmlns:v="urn:schemas-microsoft-com:vml" xmlns:wp14="http://schemas.microsoft.com/office/word/2010/wordprocessingDrawing" xmlns:wp="http://schemas.openxmlformats.org/drawingml/2006/wordprocessingDrawing" xmlns:w10="urn:schemas-microsoft-com:office:word" xmlns:w="http://schemas.openxmlformats.org/wordprocessingml/2006/main" xmlns:w14="http://schemas.microsoft.com/office/word/2010/wordml" xmlns:wpg="http://schemas.microsoft.com/office/word/2010/wordprocessingGroup" xmlns:wpi="http://schemas.microsoft.com/office/word/2010/wordprocessingInk" xmlns:wne="http://schemas.microsoft.com/office/word/2006/wordml" xmlns:wps="http://schemas.microsoft.com/office/word/2010/wordprocessingShape" mc:Ignorable="w14 wp14">
   <w:abstractNum w:abstractNumId="0">
+    <w:nsid w:val="2285095D"/>
+    <w:multiLevelType w:val="hybridMultilevel"/>
+    <w:tmpl w:val="F14C74F8"/>
+    <w:lvl w:ilvl="0" w:tplc="04090001">
+      <w:start w:val="1"/>
+      <w:numFmt w:val="bullet"/>
+      <w:lvlText w:val=""/>
+      <w:lvlJc w:val="left"/>
+      <w:pPr>
+        <w:ind w:left="720" w:hanging="360"/>
+      </w:pPr>
+      <w:rPr>
+        <w:rFonts w:ascii="Symbol" w:hAnsi="Symbol" w:hint="default"/>
+      </w:rPr>
+    </w:lvl>
+    <w:lvl w:ilvl="1" w:tplc="04090003" w:tentative="1">
+      <w:start w:val="1"/>
+      <w:numFmt w:val="bullet"/>
+      <w:lvlText w:val="o"/>
+      <w:lvlJc w:val="left"/>
+      <w:pPr>
+        <w:ind w:left="1440" w:hanging="360"/>
+      </w:pPr>
+      <w:rPr>
+        <w:rFonts w:ascii="Courier New" w:hAnsi="Courier New" w:cs="Courier New" w:hint="default"/>
+      </w:rPr>
+    </w:lvl>
+    <w:lvl w:ilvl="2" w:tplc="04090005" w:tentative="1">
+      <w:start w:val="1"/>
+      <w:numFmt w:val="bullet"/>
+      <w:lvlText w:val=""/>
+      <w:lvlJc w:val="left"/>
+      <w:pPr>
+        <w:ind w:left="2160" w:hanging="360"/>
+      </w:pPr>
+      <w:rPr>
+        <w:rFonts w:ascii="Wingdings" w:hAnsi="Wingdings" w:hint="default"/>
+      </w:rPr>
+    </w:lvl>
+    <w:lvl w:ilvl="3" w:tplc="04090001" w:tentative="1">
+      <w:start w:val="1"/>
+      <w:numFmt w:val="bullet"/>
+      <w:lvlText w:val=""/>
+      <w:lvlJc w:val="left"/>
+      <w:pPr>
+        <w:ind w:left="2880" w:hanging="360"/>
+      </w:pPr>
+      <w:rPr>
+        <w:rFonts w:ascii="Symbol" w:hAnsi="Symbol" w:hint="default"/>
+      </w:rPr>
+    </w:lvl>
+    <w:lvl w:ilvl="4" w:tplc="04090003" w:tentative="1">
+      <w:start w:val="1"/>
+      <w:numFmt w:val="bullet"/>
+      <w:lvlText w:val="o"/>
+      <w:lvlJc w:val="left"/>
+      <w:pPr>
+        <w:ind w:left="3600" w:hanging="360"/>
+      </w:pPr>
+      <w:rPr>
+        <w:rFonts w:ascii="Courier New" w:hAnsi="Courier New" w:cs="Courier New" w:hint="default"/>
+      </w:rPr>
+    </w:lvl>
+    <w:lvl w:ilvl="5" w:tplc="04090005" w:tentative="1">
+      <w:start w:val="1"/>
+      <w:numFmt w:val="bullet"/>
+      <w:lvlText w:val=""/>
+      <w:lvlJc w:val="left"/>
+      <w:pPr>
+        <w:ind w:left="4320" w:hanging="360"/>
+      </w:pPr>
+      <w:rPr>
+        <w:rFonts w:ascii="Wingdings" w:hAnsi="Wingdings" w:hint="default"/>
+      </w:rPr>
+    </w:lvl>
+    <w:lvl w:ilvl="6" w:tplc="04090001" w:tentative="1">
+      <w:start w:val="1"/>
+      <w:numFmt w:val="bullet"/>
+      <w:lvlText w:val=""/>
+      <w:lvlJc w:val="left"/>
+      <w:pPr>
+        <w:ind w:left="5040" w:hanging="360"/>
+      </w:pPr>
+      <w:rPr>
+        <w:rFonts w:ascii="Symbol" w:hAnsi="Symbol" w:hint="default"/>
+      </w:rPr>
+    </w:lvl>
+    <w:lvl w:ilvl="7" w:tplc="04090003" w:tentative="1">
+      <w:start w:val="1"/>
+      <w:numFmt w:val="bullet"/>
+      <w:lvlText w:val="o"/>
+      <w:lvlJc w:val="left"/>
+      <w:pPr>
+        <w:ind w:left="5760" w:hanging="360"/>
+      </w:pPr>
+      <w:rPr>
+        <w:rFonts w:ascii="Courier New" w:hAnsi="Courier New" w:cs="Courier New" w:hint="default"/>
+      </w:rPr>
+    </w:lvl>
+    <w:lvl w:ilvl="8" w:tplc="04090005" w:tentative="1">
+      <w:start w:val="1"/>
+      <w:numFmt w:val="bullet"/>
+      <w:lvlText w:val=""/>
+      <w:lvlJc w:val="left"/>
+      <w:pPr>
+        <w:ind w:left="6480" w:hanging="360"/>
+      </w:pPr>
+      <w:rPr>
+        <w:rFonts w:ascii="Wingdings" w:hAnsi="Wingdings" w:hint="default"/>
+      </w:rPr>
+    </w:lvl>
+  </w:abstractNum>
+  <w:abstractNum w:abstractNumId="1">
     <w:nsid w:val="24AD2DC8"/>
     <w:multiLevelType w:val="hybridMultilevel"/>
     <w:tmpl w:val="E10AEEC0"/>
@@ -3777,7 +5601,120 @@
       </w:pPr>
     </w:lvl>
   </w:abstractNum>
-  <w:abstractNum w:abstractNumId="1">
+  <w:abstractNum w:abstractNumId="2">
+    <w:nsid w:val="4DD93A03"/>
+    <w:multiLevelType w:val="hybridMultilevel"/>
+    <w:tmpl w:val="94ACF438"/>
+    <w:lvl w:ilvl="0" w:tplc="04090001">
+      <w:start w:val="1"/>
+      <w:numFmt w:val="bullet"/>
+      <w:lvlText w:val=""/>
+      <w:lvlJc w:val="left"/>
+      <w:pPr>
+        <w:ind w:left="720" w:hanging="360"/>
+      </w:pPr>
+      <w:rPr>
+        <w:rFonts w:ascii="Symbol" w:hAnsi="Symbol" w:hint="default"/>
+      </w:rPr>
+    </w:lvl>
+    <w:lvl w:ilvl="1" w:tplc="04090003" w:tentative="1">
+      <w:start w:val="1"/>
+      <w:numFmt w:val="bullet"/>
+      <w:lvlText w:val="o"/>
+      <w:lvlJc w:val="left"/>
+      <w:pPr>
+        <w:ind w:left="1440" w:hanging="360"/>
+      </w:pPr>
+      <w:rPr>
+        <w:rFonts w:ascii="Courier New" w:hAnsi="Courier New" w:cs="Courier New" w:hint="default"/>
+      </w:rPr>
+    </w:lvl>
+    <w:lvl w:ilvl="2" w:tplc="04090005" w:tentative="1">
+      <w:start w:val="1"/>
+      <w:numFmt w:val="bullet"/>
+      <w:lvlText w:val=""/>
+      <w:lvlJc w:val="left"/>
+      <w:pPr>
+        <w:ind w:left="2160" w:hanging="360"/>
+      </w:pPr>
+      <w:rPr>
+        <w:rFonts w:ascii="Wingdings" w:hAnsi="Wingdings" w:hint="default"/>
+      </w:rPr>
+    </w:lvl>
+    <w:lvl w:ilvl="3" w:tplc="04090001" w:tentative="1">
+      <w:start w:val="1"/>
+      <w:numFmt w:val="bullet"/>
+      <w:lvlText w:val=""/>
+      <w:lvlJc w:val="left"/>
+      <w:pPr>
+        <w:ind w:left="2880" w:hanging="360"/>
+      </w:pPr>
+      <w:rPr>
+        <w:rFonts w:ascii="Symbol" w:hAnsi="Symbol" w:hint="default"/>
+      </w:rPr>
+    </w:lvl>
+    <w:lvl w:ilvl="4" w:tplc="04090003" w:tentative="1">
+      <w:start w:val="1"/>
+      <w:numFmt w:val="bullet"/>
+      <w:lvlText w:val="o"/>
+      <w:lvlJc w:val="left"/>
+      <w:pPr>
+        <w:ind w:left="3600" w:hanging="360"/>
+      </w:pPr>
+      <w:rPr>
+        <w:rFonts w:ascii="Courier New" w:hAnsi="Courier New" w:cs="Courier New" w:hint="default"/>
+      </w:rPr>
+    </w:lvl>
+    <w:lvl w:ilvl="5" w:tplc="04090005" w:tentative="1">
+      <w:start w:val="1"/>
+      <w:numFmt w:val="bullet"/>
+      <w:lvlText w:val=""/>
+      <w:lvlJc w:val="left"/>
+      <w:pPr>
+        <w:ind w:left="4320" w:hanging="360"/>
+      </w:pPr>
+      <w:rPr>
+        <w:rFonts w:ascii="Wingdings" w:hAnsi="Wingdings" w:hint="default"/>
+      </w:rPr>
+    </w:lvl>
+    <w:lvl w:ilvl="6" w:tplc="04090001" w:tentative="1">
+      <w:start w:val="1"/>
+      <w:numFmt w:val="bullet"/>
+      <w:lvlText w:val=""/>
+      <w:lvlJc w:val="left"/>
+      <w:pPr>
+        <w:ind w:left="5040" w:hanging="360"/>
+      </w:pPr>
+      <w:rPr>
+        <w:rFonts w:ascii="Symbol" w:hAnsi="Symbol" w:hint="default"/>
+      </w:rPr>
+    </w:lvl>
+    <w:lvl w:ilvl="7" w:tplc="04090003" w:tentative="1">
+      <w:start w:val="1"/>
+      <w:numFmt w:val="bullet"/>
+      <w:lvlText w:val="o"/>
+      <w:lvlJc w:val="left"/>
+      <w:pPr>
+        <w:ind w:left="5760" w:hanging="360"/>
+      </w:pPr>
+      <w:rPr>
+        <w:rFonts w:ascii="Courier New" w:hAnsi="Courier New" w:cs="Courier New" w:hint="default"/>
+      </w:rPr>
+    </w:lvl>
+    <w:lvl w:ilvl="8" w:tplc="04090005" w:tentative="1">
+      <w:start w:val="1"/>
+      <w:numFmt w:val="bullet"/>
+      <w:lvlText w:val=""/>
+      <w:lvlJc w:val="left"/>
+      <w:pPr>
+        <w:ind w:left="6480" w:hanging="360"/>
+      </w:pPr>
+      <w:rPr>
+        <w:rFonts w:ascii="Wingdings" w:hAnsi="Wingdings" w:hint="default"/>
+      </w:rPr>
+    </w:lvl>
+  </w:abstractNum>
+  <w:abstractNum w:abstractNumId="3">
     <w:nsid w:val="535F1B09"/>
     <w:multiLevelType w:val="multilevel"/>
     <w:tmpl w:val="E1202BDA"/>
@@ -3926,11 +5863,133 @@
       </w:rPr>
     </w:lvl>
   </w:abstractNum>
+  <w:abstractNum w:abstractNumId="4">
+    <w:nsid w:val="76AC7894"/>
+    <w:multiLevelType w:val="hybridMultilevel"/>
+    <w:tmpl w:val="35F41DC0"/>
+    <w:lvl w:ilvl="0" w:tplc="04090001">
+      <w:start w:val="1"/>
+      <w:numFmt w:val="bullet"/>
+      <w:lvlText w:val=""/>
+      <w:lvlJc w:val="left"/>
+      <w:pPr>
+        <w:ind w:left="720" w:hanging="360"/>
+      </w:pPr>
+      <w:rPr>
+        <w:rFonts w:ascii="Symbol" w:hAnsi="Symbol" w:hint="default"/>
+      </w:rPr>
+    </w:lvl>
+    <w:lvl w:ilvl="1" w:tplc="04090003" w:tentative="1">
+      <w:start w:val="1"/>
+      <w:numFmt w:val="bullet"/>
+      <w:lvlText w:val="o"/>
+      <w:lvlJc w:val="left"/>
+      <w:pPr>
+        <w:ind w:left="1440" w:hanging="360"/>
+      </w:pPr>
+      <w:rPr>
+        <w:rFonts w:ascii="Courier New" w:hAnsi="Courier New" w:cs="Courier New" w:hint="default"/>
+      </w:rPr>
+    </w:lvl>
+    <w:lvl w:ilvl="2" w:tplc="04090005" w:tentative="1">
+      <w:start w:val="1"/>
+      <w:numFmt w:val="bullet"/>
+      <w:lvlText w:val=""/>
+      <w:lvlJc w:val="left"/>
+      <w:pPr>
+        <w:ind w:left="2160" w:hanging="360"/>
+      </w:pPr>
+      <w:rPr>
+        <w:rFonts w:ascii="Wingdings" w:hAnsi="Wingdings" w:hint="default"/>
+      </w:rPr>
+    </w:lvl>
+    <w:lvl w:ilvl="3" w:tplc="04090001" w:tentative="1">
+      <w:start w:val="1"/>
+      <w:numFmt w:val="bullet"/>
+      <w:lvlText w:val=""/>
+      <w:lvlJc w:val="left"/>
+      <w:pPr>
+        <w:ind w:left="2880" w:hanging="360"/>
+      </w:pPr>
+      <w:rPr>
+        <w:rFonts w:ascii="Symbol" w:hAnsi="Symbol" w:hint="default"/>
+      </w:rPr>
+    </w:lvl>
+    <w:lvl w:ilvl="4" w:tplc="04090003" w:tentative="1">
+      <w:start w:val="1"/>
+      <w:numFmt w:val="bullet"/>
+      <w:lvlText w:val="o"/>
+      <w:lvlJc w:val="left"/>
+      <w:pPr>
+        <w:ind w:left="3600" w:hanging="360"/>
+      </w:pPr>
+      <w:rPr>
+        <w:rFonts w:ascii="Courier New" w:hAnsi="Courier New" w:cs="Courier New" w:hint="default"/>
+      </w:rPr>
+    </w:lvl>
+    <w:lvl w:ilvl="5" w:tplc="04090005" w:tentative="1">
+      <w:start w:val="1"/>
+      <w:numFmt w:val="bullet"/>
+      <w:lvlText w:val=""/>
+      <w:lvlJc w:val="left"/>
+      <w:pPr>
+        <w:ind w:left="4320" w:hanging="360"/>
+      </w:pPr>
+      <w:rPr>
+        <w:rFonts w:ascii="Wingdings" w:hAnsi="Wingdings" w:hint="default"/>
+      </w:rPr>
+    </w:lvl>
+    <w:lvl w:ilvl="6" w:tplc="04090001" w:tentative="1">
+      <w:start w:val="1"/>
+      <w:numFmt w:val="bullet"/>
+      <w:lvlText w:val=""/>
+      <w:lvlJc w:val="left"/>
+      <w:pPr>
+        <w:ind w:left="5040" w:hanging="360"/>
+      </w:pPr>
+      <w:rPr>
+        <w:rFonts w:ascii="Symbol" w:hAnsi="Symbol" w:hint="default"/>
+      </w:rPr>
+    </w:lvl>
+    <w:lvl w:ilvl="7" w:tplc="04090003" w:tentative="1">
+      <w:start w:val="1"/>
+      <w:numFmt w:val="bullet"/>
+      <w:lvlText w:val="o"/>
+      <w:lvlJc w:val="left"/>
+      <w:pPr>
+        <w:ind w:left="5760" w:hanging="360"/>
+      </w:pPr>
+      <w:rPr>
+        <w:rFonts w:ascii="Courier New" w:hAnsi="Courier New" w:cs="Courier New" w:hint="default"/>
+      </w:rPr>
+    </w:lvl>
+    <w:lvl w:ilvl="8" w:tplc="04090005" w:tentative="1">
+      <w:start w:val="1"/>
+      <w:numFmt w:val="bullet"/>
+      <w:lvlText w:val=""/>
+      <w:lvlJc w:val="left"/>
+      <w:pPr>
+        <w:ind w:left="6480" w:hanging="360"/>
+      </w:pPr>
+      <w:rPr>
+        <w:rFonts w:ascii="Wingdings" w:hAnsi="Wingdings" w:hint="default"/>
+      </w:rPr>
+    </w:lvl>
+  </w:abstractNum>
   <w:num w:numId="1">
-    <w:abstractNumId w:val="0"/>
+    <w:abstractNumId w:val="1"/>
   </w:num>
   <w:num w:numId="2">
-    <w:abstractNumId w:val="1"/>
+    <w:abstractNumId w:val="3"/>
+  </w:num>
+  <w:num w:numId="3">
+    <w:abstractNumId w:val="4"/>
+  </w:num>
+  <w:num w:numId="4">
+    <w:abstractNumId w:val="2"/>
+  </w:num>
+  <w:num w:numId="5">
+    <w:abstractNumId w:val="0"/>
   </w:num>
 </w:numbering>
 </file>
@@ -4293,6 +6352,17 @@
       <w:szCs w:val="20"/>
     </w:rPr>
   </w:style>
+  <w:style w:type="paragraph" w:styleId="ListParagraph">
+    <w:name w:val="List Paragraph"/>
+    <w:basedOn w:val="Normal"/>
+    <w:uiPriority w:val="34"/>
+    <w:qFormat/>
+    <w:rsid w:val="00992720"/>
+    <w:pPr>
+      <w:ind w:left="720"/>
+      <w:contextualSpacing/>
+    </w:pPr>
+  </w:style>
 </w:styles>
 </file>
 
@@ -4654,6 +6724,17 @@
       <w:szCs w:val="20"/>
     </w:rPr>
   </w:style>
+  <w:style w:type="paragraph" w:styleId="ListParagraph">
+    <w:name w:val="List Paragraph"/>
+    <w:basedOn w:val="Normal"/>
+    <w:uiPriority w:val="34"/>
+    <w:qFormat/>
+    <w:rsid w:val="00992720"/>
+    <w:pPr>
+      <w:ind w:left="720"/>
+      <w:contextualSpacing/>
+    </w:pPr>
+  </w:style>
 </w:styles>
 </file>
 
@@ -4912,7 +6993,7 @@
   <a:extraClrSchemeLst/>
   <a:extLst>
     <a:ext uri="{05A4C25C-085E-4340-85A3-A5531E510DB2}">
-      <thm15:themeFamily xmlns:thm15="http://schemas.microsoft.com/office/thememl/2012/main" xmlns="" name="Office Theme" id="{62F939B6-93AF-4DB8-9C6B-D6C7DFDC589F}" vid="{4A3C46E8-61CC-4603-A589-7422A47A8E4A}"/>
+      <thm15:themeFamily xmlns="" xmlns:thm15="http://schemas.microsoft.com/office/thememl/2012/main" name="Office Theme" id="{62F939B6-93AF-4DB8-9C6B-D6C7DFDC589F}" vid="{4A3C46E8-61CC-4603-A589-7422A47A8E4A}"/>
     </a:ext>
   </a:extLst>
 </a:theme>

</xml_diff>